<commit_message>
Finished testing and bug reports
</commit_message>
<xml_diff>
--- a/Testing report.docx
+++ b/Testing report.docx
@@ -1,6 +1,6 @@
 
 <file path=word/document.xml><?xml version="1.0" encoding="utf-8"?>
-<w:document xmlns:wpc="http://schemas.microsoft.com/office/word/2010/wordprocessingCanvas" xmlns:cx="http://schemas.microsoft.com/office/drawing/2014/chartex" xmlns:cx1="http://schemas.microsoft.com/office/drawing/2015/9/8/chartex" xmlns:mc="http://schemas.openxmlformats.org/markup-compatibility/2006" xmlns:o="urn:schemas-microsoft-com:office:office" xmlns:r="http://schemas.openxmlformats.org/officeDocument/2006/relationships" xmlns:m="http://schemas.openxmlformats.org/officeDocument/2006/math" xmlns:v="urn:schemas-microsoft-com:vml" xmlns:wp14="http://schemas.microsoft.com/office/word/2010/wordprocessingDrawing" xmlns:wp="http://schemas.openxmlformats.org/drawingml/2006/wordprocessingDrawing" xmlns:w10="urn:schemas-microsoft-com:office:word" xmlns:w="http://schemas.openxmlformats.org/wordprocessingml/2006/main" xmlns:w14="http://schemas.microsoft.com/office/word/2010/wordml" xmlns:w15="http://schemas.microsoft.com/office/word/2012/wordml" xmlns:w16se="http://schemas.microsoft.com/office/word/2015/wordml/symex" xmlns:wpg="http://schemas.microsoft.com/office/word/2010/wordprocessingGroup" xmlns:wpi="http://schemas.microsoft.com/office/word/2010/wordprocessingInk" xmlns:wne="http://schemas.microsoft.com/office/word/2006/wordml" xmlns:wps="http://schemas.microsoft.com/office/word/2010/wordprocessingShape" mc:Ignorable="w14 w15 w16se wp14">
+<w:document xmlns:ve="http://schemas.openxmlformats.org/markup-compatibility/2006" xmlns:o="urn:schemas-microsoft-com:office:office" xmlns:r="http://schemas.openxmlformats.org/officeDocument/2006/relationships" xmlns:m="http://schemas.openxmlformats.org/officeDocument/2006/math" xmlns:v="urn:schemas-microsoft-com:vml" xmlns:wp="http://schemas.openxmlformats.org/drawingml/2006/wordprocessingDrawing" xmlns:w10="urn:schemas-microsoft-com:office:word" xmlns:w="http://schemas.openxmlformats.org/wordprocessingml/2006/main" xmlns:wne="http://schemas.microsoft.com/office/word/2006/wordml">
   <w:body>
     <w:sdt>
       <w:sdtPr>
@@ -21,269 +21,18 @@
             <w:rPr>
               <w:noProof/>
             </w:rPr>
-            <mc:AlternateContent>
-              <mc:Choice Requires="wpg">
-                <w:drawing>
-                  <wp:anchor distT="0" distB="0" distL="114300" distR="114300" simplePos="0" relativeHeight="251659264" behindDoc="0" locked="0" layoutInCell="1" allowOverlap="1" wp14:anchorId="3D3FFCC2" wp14:editId="5AD061C3">
-                    <wp:simplePos x="0" y="0"/>
-                    <wp:positionH relativeFrom="page">
-                      <wp:align>center</wp:align>
-                    </wp:positionH>
-                    <mc:AlternateContent>
-                      <mc:Choice Requires="wp14">
-                        <wp:positionV relativeFrom="page">
-                          <wp14:pctPosVOffset>2300</wp14:pctPosVOffset>
-                        </wp:positionV>
-                      </mc:Choice>
-                      <mc:Fallback>
-                        <wp:positionV relativeFrom="page">
-                          <wp:posOffset>231140</wp:posOffset>
-                        </wp:positionV>
-                      </mc:Fallback>
-                    </mc:AlternateContent>
-                    <wp:extent cx="7315200" cy="1215391"/>
-                    <wp:effectExtent l="0" t="0" r="1270" b="1905"/>
-                    <wp:wrapNone/>
-                    <wp:docPr id="149" name="Group 149"/>
-                    <wp:cNvGraphicFramePr/>
-                    <a:graphic xmlns:a="http://schemas.openxmlformats.org/drawingml/2006/main">
-                      <a:graphicData uri="http://schemas.microsoft.com/office/word/2010/wordprocessingGroup">
-                        <wpg:wgp>
-                          <wpg:cNvGrpSpPr/>
-                          <wpg:grpSpPr>
-                            <a:xfrm>
-                              <a:off x="0" y="0"/>
-                              <a:ext cx="7315200" cy="1215391"/>
-                              <a:chOff x="0" y="-1"/>
-                              <a:chExt cx="7315200" cy="1216153"/>
-                            </a:xfrm>
-                          </wpg:grpSpPr>
-                          <wps:wsp>
-                            <wps:cNvPr id="150" name="Rectangle 51"/>
-                            <wps:cNvSpPr/>
-                            <wps:spPr>
-                              <a:xfrm>
-                                <a:off x="0" y="-1"/>
-                                <a:ext cx="7315200" cy="1130373"/>
-                              </a:xfrm>
-                              <a:custGeom>
-                                <a:avLst/>
-                                <a:gdLst>
-                                  <a:gd name="connsiteX0" fmla="*/ 0 w 7312660"/>
-                                  <a:gd name="connsiteY0" fmla="*/ 0 h 1215390"/>
-                                  <a:gd name="connsiteX1" fmla="*/ 7312660 w 7312660"/>
-                                  <a:gd name="connsiteY1" fmla="*/ 0 h 1215390"/>
-                                  <a:gd name="connsiteX2" fmla="*/ 7312660 w 7312660"/>
-                                  <a:gd name="connsiteY2" fmla="*/ 1215390 h 1215390"/>
-                                  <a:gd name="connsiteX3" fmla="*/ 0 w 7312660"/>
-                                  <a:gd name="connsiteY3" fmla="*/ 1215390 h 1215390"/>
-                                  <a:gd name="connsiteX4" fmla="*/ 0 w 7312660"/>
-                                  <a:gd name="connsiteY4" fmla="*/ 0 h 1215390"/>
-                                  <a:gd name="connsiteX0" fmla="*/ 0 w 7312660"/>
-                                  <a:gd name="connsiteY0" fmla="*/ 0 h 1215390"/>
-                                  <a:gd name="connsiteX1" fmla="*/ 7312660 w 7312660"/>
-                                  <a:gd name="connsiteY1" fmla="*/ 0 h 1215390"/>
-                                  <a:gd name="connsiteX2" fmla="*/ 7312660 w 7312660"/>
-                                  <a:gd name="connsiteY2" fmla="*/ 1215390 h 1215390"/>
-                                  <a:gd name="connsiteX3" fmla="*/ 3667125 w 7312660"/>
-                                  <a:gd name="connsiteY3" fmla="*/ 1209675 h 1215390"/>
-                                  <a:gd name="connsiteX4" fmla="*/ 0 w 7312660"/>
-                                  <a:gd name="connsiteY4" fmla="*/ 1215390 h 1215390"/>
-                                  <a:gd name="connsiteX5" fmla="*/ 0 w 7312660"/>
-                                  <a:gd name="connsiteY5" fmla="*/ 0 h 1215390"/>
-                                  <a:gd name="connsiteX0" fmla="*/ 0 w 7312660"/>
-                                  <a:gd name="connsiteY0" fmla="*/ 0 h 1215390"/>
-                                  <a:gd name="connsiteX1" fmla="*/ 7312660 w 7312660"/>
-                                  <a:gd name="connsiteY1" fmla="*/ 0 h 1215390"/>
-                                  <a:gd name="connsiteX2" fmla="*/ 7312660 w 7312660"/>
-                                  <a:gd name="connsiteY2" fmla="*/ 1215390 h 1215390"/>
-                                  <a:gd name="connsiteX3" fmla="*/ 3619500 w 7312660"/>
-                                  <a:gd name="connsiteY3" fmla="*/ 733425 h 1215390"/>
-                                  <a:gd name="connsiteX4" fmla="*/ 0 w 7312660"/>
-                                  <a:gd name="connsiteY4" fmla="*/ 1215390 h 1215390"/>
-                                  <a:gd name="connsiteX5" fmla="*/ 0 w 7312660"/>
-                                  <a:gd name="connsiteY5" fmla="*/ 0 h 1215390"/>
-                                  <a:gd name="connsiteX0" fmla="*/ 0 w 7312660"/>
-                                  <a:gd name="connsiteY0" fmla="*/ 0 h 1215390"/>
-                                  <a:gd name="connsiteX1" fmla="*/ 7312660 w 7312660"/>
-                                  <a:gd name="connsiteY1" fmla="*/ 0 h 1215390"/>
-                                  <a:gd name="connsiteX2" fmla="*/ 7312660 w 7312660"/>
-                                  <a:gd name="connsiteY2" fmla="*/ 1129665 h 1215390"/>
-                                  <a:gd name="connsiteX3" fmla="*/ 3619500 w 7312660"/>
-                                  <a:gd name="connsiteY3" fmla="*/ 733425 h 1215390"/>
-                                  <a:gd name="connsiteX4" fmla="*/ 0 w 7312660"/>
-                                  <a:gd name="connsiteY4" fmla="*/ 1215390 h 1215390"/>
-                                  <a:gd name="connsiteX5" fmla="*/ 0 w 7312660"/>
-                                  <a:gd name="connsiteY5" fmla="*/ 0 h 1215390"/>
-                                  <a:gd name="connsiteX0" fmla="*/ 9525 w 7322185"/>
-                                  <a:gd name="connsiteY0" fmla="*/ 0 h 1129665"/>
-                                  <a:gd name="connsiteX1" fmla="*/ 7322185 w 7322185"/>
-                                  <a:gd name="connsiteY1" fmla="*/ 0 h 1129665"/>
-                                  <a:gd name="connsiteX2" fmla="*/ 7322185 w 7322185"/>
-                                  <a:gd name="connsiteY2" fmla="*/ 1129665 h 1129665"/>
-                                  <a:gd name="connsiteX3" fmla="*/ 3629025 w 7322185"/>
-                                  <a:gd name="connsiteY3" fmla="*/ 733425 h 1129665"/>
-                                  <a:gd name="connsiteX4" fmla="*/ 0 w 7322185"/>
-                                  <a:gd name="connsiteY4" fmla="*/ 1091565 h 1129665"/>
-                                  <a:gd name="connsiteX5" fmla="*/ 9525 w 7322185"/>
-                                  <a:gd name="connsiteY5" fmla="*/ 0 h 1129665"/>
-                                  <a:gd name="connsiteX0" fmla="*/ 0 w 7312660"/>
-                                  <a:gd name="connsiteY0" fmla="*/ 0 h 1129665"/>
-                                  <a:gd name="connsiteX1" fmla="*/ 7312660 w 7312660"/>
-                                  <a:gd name="connsiteY1" fmla="*/ 0 h 1129665"/>
-                                  <a:gd name="connsiteX2" fmla="*/ 7312660 w 7312660"/>
-                                  <a:gd name="connsiteY2" fmla="*/ 1129665 h 1129665"/>
-                                  <a:gd name="connsiteX3" fmla="*/ 3619500 w 7312660"/>
-                                  <a:gd name="connsiteY3" fmla="*/ 733425 h 1129665"/>
-                                  <a:gd name="connsiteX4" fmla="*/ 0 w 7312660"/>
-                                  <a:gd name="connsiteY4" fmla="*/ 1091565 h 1129665"/>
-                                  <a:gd name="connsiteX5" fmla="*/ 0 w 7312660"/>
-                                  <a:gd name="connsiteY5" fmla="*/ 0 h 1129665"/>
-                                </a:gdLst>
-                                <a:ahLst/>
-                                <a:cxnLst>
-                                  <a:cxn ang="0">
-                                    <a:pos x="connsiteX0" y="connsiteY0"/>
-                                  </a:cxn>
-                                  <a:cxn ang="0">
-                                    <a:pos x="connsiteX1" y="connsiteY1"/>
-                                  </a:cxn>
-                                  <a:cxn ang="0">
-                                    <a:pos x="connsiteX2" y="connsiteY2"/>
-                                  </a:cxn>
-                                  <a:cxn ang="0">
-                                    <a:pos x="connsiteX3" y="connsiteY3"/>
-                                  </a:cxn>
-                                  <a:cxn ang="0">
-                                    <a:pos x="connsiteX4" y="connsiteY4"/>
-                                  </a:cxn>
-                                  <a:cxn ang="0">
-                                    <a:pos x="connsiteX5" y="connsiteY5"/>
-                                  </a:cxn>
-                                </a:cxnLst>
-                                <a:rect l="l" t="t" r="r" b="b"/>
-                                <a:pathLst>
-                                  <a:path w="7312660" h="1129665">
-                                    <a:moveTo>
-                                      <a:pt x="0" y="0"/>
-                                    </a:moveTo>
-                                    <a:lnTo>
-                                      <a:pt x="7312660" y="0"/>
-                                    </a:lnTo>
-                                    <a:lnTo>
-                                      <a:pt x="7312660" y="1129665"/>
-                                    </a:lnTo>
-                                    <a:lnTo>
-                                      <a:pt x="3619500" y="733425"/>
-                                    </a:lnTo>
-                                    <a:lnTo>
-                                      <a:pt x="0" y="1091565"/>
-                                    </a:lnTo>
-                                    <a:lnTo>
-                                      <a:pt x="0" y="0"/>
-                                    </a:lnTo>
-                                    <a:close/>
-                                  </a:path>
-                                </a:pathLst>
-                              </a:custGeom>
-                              <a:ln>
-                                <a:noFill/>
-                              </a:ln>
-                            </wps:spPr>
-                            <wps:style>
-                              <a:lnRef idx="2">
-                                <a:schemeClr val="accent1">
-                                  <a:shade val="50000"/>
-                                </a:schemeClr>
-                              </a:lnRef>
-                              <a:fillRef idx="1">
-                                <a:schemeClr val="accent1"/>
-                              </a:fillRef>
-                              <a:effectRef idx="0">
-                                <a:schemeClr val="accent1"/>
-                              </a:effectRef>
-                              <a:fontRef idx="minor">
-                                <a:schemeClr val="lt1"/>
-                              </a:fontRef>
-                            </wps:style>
-                            <wps:bodyPr rot="0" spcFirstLastPara="0" vertOverflow="overflow" horzOverflow="overflow" vert="horz" wrap="square" lIns="91440" tIns="45720" rIns="91440" bIns="45720" numCol="1" spcCol="0" rtlCol="0" fromWordArt="0" anchor="ctr" anchorCtr="0" forceAA="0" compatLnSpc="1">
-                              <a:prstTxWarp prst="textNoShape">
-                                <a:avLst/>
-                              </a:prstTxWarp>
-                              <a:noAutofit/>
-                            </wps:bodyPr>
-                          </wps:wsp>
-                          <wps:wsp>
-                            <wps:cNvPr id="151" name="Rectangle 151"/>
-                            <wps:cNvSpPr/>
-                            <wps:spPr>
-                              <a:xfrm>
-                                <a:off x="0" y="0"/>
-                                <a:ext cx="7315200" cy="1216152"/>
-                              </a:xfrm>
-                              <a:prstGeom prst="rect">
-                                <a:avLst/>
-                              </a:prstGeom>
-                              <a:blipFill>
-                                <a:blip r:embed="rId7"/>
-                                <a:stretch>
-                                  <a:fillRect r="-7574"/>
-                                </a:stretch>
-                              </a:blipFill>
-                              <a:ln>
-                                <a:noFill/>
-                              </a:ln>
-                            </wps:spPr>
-                            <wps:style>
-                              <a:lnRef idx="2">
-                                <a:schemeClr val="accent1">
-                                  <a:shade val="50000"/>
-                                </a:schemeClr>
-                              </a:lnRef>
-                              <a:fillRef idx="1">
-                                <a:schemeClr val="accent1"/>
-                              </a:fillRef>
-                              <a:effectRef idx="0">
-                                <a:schemeClr val="accent1"/>
-                              </a:effectRef>
-                              <a:fontRef idx="minor">
-                                <a:schemeClr val="lt1"/>
-                              </a:fontRef>
-                            </wps:style>
-                            <wps:bodyPr rot="0" spcFirstLastPara="0" vertOverflow="overflow" horzOverflow="overflow" vert="horz" wrap="square" lIns="91440" tIns="45720" rIns="91440" bIns="45720" numCol="1" spcCol="0" rtlCol="0" fromWordArt="0" anchor="ctr" anchorCtr="0" forceAA="0" compatLnSpc="1">
-                              <a:prstTxWarp prst="textNoShape">
-                                <a:avLst/>
-                              </a:prstTxWarp>
-                              <a:noAutofit/>
-                            </wps:bodyPr>
-                          </wps:wsp>
-                        </wpg:wgp>
-                      </a:graphicData>
-                    </a:graphic>
-                    <wp14:sizeRelH relativeFrom="page">
-                      <wp14:pctWidth>94100</wp14:pctWidth>
-                    </wp14:sizeRelH>
-                    <wp14:sizeRelV relativeFrom="page">
-                      <wp14:pctHeight>12100</wp14:pctHeight>
-                    </wp14:sizeRelV>
-                  </wp:anchor>
-                </w:drawing>
-              </mc:Choice>
-              <mc:Fallback>
-                <w:pict>
-                  <v:group w14:anchorId="37D91851" id="Group 149" o:spid="_x0000_s1026" style="position:absolute;margin-left:0;margin-top:0;width:8in;height:95.7pt;z-index:251659264;mso-width-percent:941;mso-height-percent:121;mso-top-percent:23;mso-position-horizontal:center;mso-position-horizontal-relative:page;mso-position-vertical-relative:page;mso-width-percent:941;mso-height-percent:121;mso-top-percent:23" coordorigin="" coordsize="73152,12161" o:gfxdata="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">
-                    <v:shape id="Rectangle 51" o:spid="_x0000_s1027" style="position:absolute;width:73152;height:11303;visibility:visible;mso-wrap-style:square;v-text-anchor:middle" coordsize="7312660,1129665" o:gfxdata="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" path="m,l7312660,r,1129665l3619500,733425,,1091565,,xe" fillcolor="#5b9bd5 [3204]" stroked="f" strokeweight="1pt">
-                      <v:stroke joinstyle="miter"/>
-                      <v:path arrowok="t" o:connecttype="custom" o:connectlocs="0,0;7315200,0;7315200,1130373;3620757,733885;0,1092249;0,0" o:connectangles="0,0,0,0,0,0"/>
-                    </v:shape>
-                    <v:rect id="Rectangle 151" o:spid="_x0000_s1028" style="position:absolute;width:73152;height:12161;visibility:visible;mso-wrap-style:square;v-text-anchor:middle" o:gfxdata="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" stroked="f" strokeweight="1pt">
-                      <v:fill r:id="rId8" o:title="" recolor="t" rotate="t" type="frame"/>
-                    </v:rect>
-                    <w10:wrap anchorx="page" anchory="page"/>
-                  </v:group>
-                </w:pict>
-              </mc:Fallback>
-            </mc:AlternateContent>
+            <w:pict>
+              <v:group id="Group 149" o:spid="_x0000_s1026" style="position:absolute;left:0;text-align:left;margin-left:0;margin-top:0;width:8in;height:95.7pt;z-index:251659264;mso-width-percent:941;mso-height-percent:121;mso-top-percent:23;mso-position-horizontal:center;mso-position-horizontal-relative:page;mso-position-vertical-relative:page;mso-width-percent:941;mso-height-percent:121;mso-top-percent:23" coordsize="73152,12161" o:gfxdata="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">
+                <v:shape id="Rectangle 51" o:spid="_x0000_s1027" style="position:absolute;width:73152;height:11303;visibility:visible;mso-wrap-style:square;v-text-anchor:middle" coordsize="7312660,1129665" o:gfxdata="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" path="m,l7312660,r,1129665l3619500,733425,,1091565,,xe" fillcolor="#5b9bd5 [3204]" stroked="f" strokeweight="1pt">
+                  <v:stroke joinstyle="miter"/>
+                  <v:path arrowok="t" o:connecttype="custom" o:connectlocs="0,0;7315200,0;7315200,1130373;3620757,733885;0,1092249;0,0" o:connectangles="0,0,0,0,0,0"/>
+                </v:shape>
+                <v:rect id="Rectangle 151" o:spid="_x0000_s1028" style="position:absolute;width:73152;height:12161;visibility:visible;v-text-anchor:middle" o:gfxdata="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" stroked="f" strokeweight="1pt">
+                  <v:fill r:id="rId7" o:title="" recolor="t" rotate="t" type="frame"/>
+                </v:rect>
+                <w10:wrap anchorx="page" anchory="page"/>
+              </v:group>
+            </w:pict>
           </w:r>
         </w:p>
         <w:p>
@@ -301,150 +50,53 @@
               <w:noProof/>
               <w:sz w:val="22"/>
             </w:rPr>
-            <mc:AlternateContent>
-              <mc:Choice Requires="wps">
-                <w:drawing>
-                  <wp:anchor distT="45720" distB="45720" distL="114300" distR="114300" simplePos="0" relativeHeight="251660288" behindDoc="0" locked="0" layoutInCell="1" allowOverlap="1" wp14:anchorId="07435407" wp14:editId="3CFB5062">
-                    <wp:simplePos x="0" y="0"/>
-                    <wp:positionH relativeFrom="margin">
-                      <wp:posOffset>-497840</wp:posOffset>
-                    </wp:positionH>
-                    <wp:positionV relativeFrom="paragraph">
-                      <wp:posOffset>3057525</wp:posOffset>
-                    </wp:positionV>
-                    <wp:extent cx="6830695" cy="1169670"/>
-                    <wp:effectExtent l="0" t="0" r="8255" b="0"/>
-                    <wp:wrapSquare wrapText="bothSides"/>
-                    <wp:docPr id="217" name="Text Box 2"/>
-                    <wp:cNvGraphicFramePr>
-                      <a:graphicFrameLocks xmlns:a="http://schemas.openxmlformats.org/drawingml/2006/main" noChangeAspect="1"/>
-                    </wp:cNvGraphicFramePr>
-                    <a:graphic xmlns:a="http://schemas.openxmlformats.org/drawingml/2006/main">
-                      <a:graphicData uri="http://schemas.microsoft.com/office/word/2010/wordprocessingShape">
-                        <wps:wsp>
-                          <wps:cNvSpPr txBox="1">
-                            <a:spLocks noChangeAspect="1" noChangeArrowheads="1"/>
-                          </wps:cNvSpPr>
-                          <wps:spPr bwMode="auto">
-                            <a:xfrm>
-                              <a:off x="0" y="0"/>
-                              <a:ext cx="6830695" cy="1169670"/>
-                            </a:xfrm>
-                            <a:prstGeom prst="rect">
-                              <a:avLst/>
-                            </a:prstGeom>
-                            <a:solidFill>
-                              <a:srgbClr val="FFFFFF"/>
-                            </a:solidFill>
-                            <a:ln w="9525">
-                              <a:noFill/>
-                              <a:miter lim="800000"/>
-                              <a:headEnd/>
-                              <a:tailEnd/>
-                            </a:ln>
-                          </wps:spPr>
-                          <wps:txbx>
-                            <w:txbxContent>
-                              <w:p>
-                                <w:pPr>
-                                  <w:jc w:val="center"/>
-                                  <w:rPr>
-                                    <w:rFonts w:ascii="Arial" w:hAnsi="Arial" w:cs="Arial"/>
-                                    <w:b/>
-                                    <w:sz w:val="44"/>
-                                    <w:szCs w:val="44"/>
-                                  </w:rPr>
-                                </w:pPr>
-                                <w:r>
-                                  <w:rPr>
-                                    <w:rFonts w:ascii="Arial" w:hAnsi="Arial" w:cs="Arial"/>
-                                    <w:b/>
-                                    <w:sz w:val="44"/>
-                                    <w:szCs w:val="44"/>
-                                  </w:rPr>
-                                  <w:t>Test Report Sprint XY</w:t>
-                                </w:r>
-                              </w:p>
-                              <w:p>
-                                <w:pPr>
-                                  <w:jc w:val="center"/>
-                                  <w:rPr>
-                                    <w:rFonts w:ascii="Arial" w:hAnsi="Arial" w:cs="Arial"/>
-                                    <w:b/>
-                                    <w:bCs/>
-                                    <w:color w:val="FFFFFF" w:themeColor="background1"/>
-                                    <w:sz w:val="40"/>
-                                    <w:szCs w:val="44"/>
-                                  </w:rPr>
-                                </w:pPr>
-                              </w:p>
-                            </w:txbxContent>
-                          </wps:txbx>
-                          <wps:bodyPr rot="0" vert="horz" wrap="square" lIns="91440" tIns="45720" rIns="91440" bIns="45720" anchor="t" anchorCtr="0">
-                            <a:noAutofit/>
-                          </wps:bodyPr>
-                        </wps:wsp>
-                      </a:graphicData>
-                    </a:graphic>
-                    <wp14:sizeRelH relativeFrom="margin">
-                      <wp14:pctWidth>0</wp14:pctWidth>
-                    </wp14:sizeRelH>
-                    <wp14:sizeRelV relativeFrom="margin">
-                      <wp14:pctHeight>0</wp14:pctHeight>
-                    </wp14:sizeRelV>
-                  </wp:anchor>
-                </w:drawing>
-              </mc:Choice>
-              <mc:Fallback>
-                <w:pict>
-                  <v:shapetype w14:anchorId="07435407" id="_x0000_t202" coordsize="21600,21600" o:spt="202" path="m,l,21600r21600,l21600,xe">
-                    <v:stroke joinstyle="miter"/>
-                    <v:path gradientshapeok="t" o:connecttype="rect"/>
-                  </v:shapetype>
-                  <v:shape id="Text Box 2" o:spid="_x0000_s1026" type="#_x0000_t202" style="position:absolute;left:0;text-align:left;margin-left:-39.2pt;margin-top:240.75pt;width:537.85pt;height:92.1pt;z-index:251660288;visibility:visible;mso-wrap-style:square;mso-width-percent:0;mso-height-percent:0;mso-wrap-distance-left:9pt;mso-wrap-distance-top:3.6pt;mso-wrap-distance-right:9pt;mso-wrap-distance-bottom:3.6pt;mso-position-horizontal:absolute;mso-position-horizontal-relative:margin;mso-position-vertical:absolute;mso-position-vertical-relative:text;mso-width-percent:0;mso-height-percent:0;mso-width-relative:margin;mso-height-relative:margin;v-text-anchor:top" o:gfxdata="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" stroked="f">
-                    <o:lock v:ext="edit" aspectratio="t"/>
-                    <v:textbox>
-                      <w:txbxContent>
-                        <w:p>
-                          <w:pPr>
-                            <w:jc w:val="center"/>
-                            <w:rPr>
-                              <w:rFonts w:ascii="Arial" w:hAnsi="Arial" w:cs="Arial"/>
-                              <w:b/>
-                              <w:sz w:val="44"/>
-                              <w:szCs w:val="44"/>
-                            </w:rPr>
-                          </w:pPr>
-                          <w:r>
-                            <w:rPr>
-                              <w:rFonts w:ascii="Arial" w:hAnsi="Arial" w:cs="Arial"/>
-                              <w:b/>
-                              <w:sz w:val="44"/>
-                              <w:szCs w:val="44"/>
-                            </w:rPr>
-                            <w:t>Test Report Sprint XY</w:t>
-                          </w:r>
-                        </w:p>
-                        <w:p>
-                          <w:pPr>
-                            <w:jc w:val="center"/>
-                            <w:rPr>
-                              <w:rFonts w:ascii="Arial" w:hAnsi="Arial" w:cs="Arial"/>
-                              <w:b/>
-                              <w:bCs/>
-                              <w:color w:val="FFFFFF" w:themeColor="background1"/>
-                              <w:sz w:val="40"/>
-                              <w:szCs w:val="44"/>
-                            </w:rPr>
-                          </w:pPr>
-                        </w:p>
-                      </w:txbxContent>
-                    </v:textbox>
-                    <w10:wrap type="square" anchorx="margin"/>
-                  </v:shape>
-                </w:pict>
-              </mc:Fallback>
-            </mc:AlternateContent>
+            <w:pict>
+              <v:shapetype id="_x0000_t202" coordsize="21600,21600" o:spt="202" path="m,l,21600r21600,l21600,xe">
+                <v:stroke joinstyle="miter"/>
+                <v:path gradientshapeok="t" o:connecttype="rect"/>
+              </v:shapetype>
+              <v:shape id="Text Box 2" o:spid="_x0000_s1029" type="#_x0000_t202" style="position:absolute;left:0;text-align:left;margin-left:-39.2pt;margin-top:240.75pt;width:537.85pt;height:92.1pt;z-index:251660288;visibility:visible;mso-wrap-distance-top:3.6pt;mso-wrap-distance-bottom:3.6pt;mso-position-horizontal-relative:margin;mso-width-relative:margin;mso-height-relative:margin" o:gfxdata="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" stroked="f">
+                <o:lock v:ext="edit" aspectratio="t"/>
+                <v:textbox>
+                  <w:txbxContent>
+                    <w:p>
+                      <w:pPr>
+                        <w:jc w:val="center"/>
+                        <w:rPr>
+                          <w:rFonts w:ascii="Arial" w:hAnsi="Arial" w:cs="Arial"/>
+                          <w:b/>
+                          <w:sz w:val="44"/>
+                          <w:szCs w:val="44"/>
+                        </w:rPr>
+                      </w:pPr>
+                      <w:r>
+                        <w:rPr>
+                          <w:rFonts w:ascii="Arial" w:hAnsi="Arial" w:cs="Arial"/>
+                          <w:b/>
+                          <w:sz w:val="44"/>
+                          <w:szCs w:val="44"/>
+                        </w:rPr>
+                        <w:t>Test Report Sprint X</w:t>
+                      </w:r>
+                    </w:p>
+                    <w:p>
+                      <w:pPr>
+                        <w:jc w:val="center"/>
+                        <w:rPr>
+                          <w:rFonts w:ascii="Arial" w:hAnsi="Arial" w:cs="Arial"/>
+                          <w:b/>
+                          <w:bCs/>
+                          <w:color w:val="FFFFFF" w:themeColor="background1"/>
+                          <w:sz w:val="40"/>
+                          <w:szCs w:val="44"/>
+                        </w:rPr>
+                      </w:pPr>
+                    </w:p>
+                  </w:txbxContent>
+                </v:textbox>
+                <w10:wrap type="square" anchorx="margin"/>
+              </v:shape>
+            </w:pict>
           </w:r>
           <w:r>
             <w:rPr>
@@ -502,7 +154,7 @@
           <w:insideV w:val="single" w:sz="8" w:space="0" w:color="808080"/>
         </w:tblBorders>
         <w:tblLayout w:type="fixed"/>
-        <w:tblLook w:val="04A0" w:firstRow="1" w:lastRow="0" w:firstColumn="1" w:lastColumn="0" w:noHBand="0" w:noVBand="1"/>
+        <w:tblLook w:val="04A0"/>
       </w:tblPr>
       <w:tblGrid>
         <w:gridCol w:w="4152"/>
@@ -549,6 +201,14 @@
                 <w:szCs w:val="24"/>
               </w:rPr>
             </w:pPr>
+            <w:r>
+              <w:rPr>
+                <w:rFonts w:ascii="Calibri" w:eastAsia="Calibri" w:hAnsi="Calibri" w:cs="Times New Roman"/>
+                <w:sz w:val="20"/>
+                <w:szCs w:val="24"/>
+              </w:rPr>
+              <w:t>First</w:t>
+            </w:r>
           </w:p>
         </w:tc>
       </w:tr>
@@ -659,6 +319,62 @@
                 <w:szCs w:val="24"/>
               </w:rPr>
             </w:pPr>
+            <w:proofErr w:type="spellStart"/>
+            <w:r>
+              <w:rPr>
+                <w:rFonts w:eastAsia="Calibri" w:cs="Times New Roman"/>
+                <w:color w:val="C00000"/>
+                <w:sz w:val="20"/>
+                <w:szCs w:val="24"/>
+              </w:rPr>
+              <w:t>IntelliJ</w:t>
+            </w:r>
+            <w:proofErr w:type="spellEnd"/>
+            <w:r>
+              <w:rPr>
+                <w:rFonts w:eastAsia="Calibri" w:cs="Times New Roman"/>
+                <w:color w:val="C00000"/>
+                <w:sz w:val="20"/>
+                <w:szCs w:val="24"/>
+              </w:rPr>
+              <w:t xml:space="preserve"> IDEA 201</w:t>
+            </w:r>
+            <w:r>
+              <w:rPr>
+                <w:rFonts w:eastAsia="Calibri" w:cs="Times New Roman"/>
+                <w:color w:val="C00000"/>
+                <w:sz w:val="20"/>
+                <w:szCs w:val="24"/>
+              </w:rPr>
+              <w:t>8</w:t>
+            </w:r>
+            <w:r>
+              <w:rPr>
+                <w:rFonts w:eastAsia="Calibri" w:cs="Times New Roman"/>
+                <w:color w:val="C00000"/>
+                <w:sz w:val="20"/>
+                <w:szCs w:val="24"/>
+              </w:rPr>
+              <w:t>.</w:t>
+            </w:r>
+            <w:r>
+              <w:rPr>
+                <w:rFonts w:eastAsia="Calibri" w:cs="Times New Roman"/>
+                <w:color w:val="C00000"/>
+                <w:sz w:val="20"/>
+                <w:szCs w:val="24"/>
+              </w:rPr>
+              <w:t>3.5</w:t>
+            </w:r>
+            <w:r>
+              <w:rPr>
+                <w:rFonts w:eastAsia="Calibri" w:cs="Times New Roman"/>
+                <w:color w:val="C00000"/>
+                <w:sz w:val="20"/>
+                <w:szCs w:val="24"/>
+              </w:rPr>
+              <w:t xml:space="preserve"> (Ultimate Edition)</w:t>
+            </w:r>
           </w:p>
         </w:tc>
       </w:tr>
@@ -704,6 +420,30 @@
                 <w:szCs w:val="24"/>
               </w:rPr>
             </w:pPr>
+            <w:r>
+              <w:rPr>
+                <w:rFonts w:ascii="Calibri" w:eastAsia="Calibri" w:hAnsi="Calibri" w:cs="Times New Roman"/>
+                <w:sz w:val="20"/>
+                <w:szCs w:val="24"/>
+              </w:rPr>
+              <w:t>2</w:t>
+            </w:r>
+            <w:r>
+              <w:rPr>
+                <w:rFonts w:ascii="Calibri" w:eastAsia="Calibri" w:hAnsi="Calibri" w:cs="Times New Roman"/>
+                <w:sz w:val="20"/>
+                <w:szCs w:val="24"/>
+              </w:rPr>
+              <w:t>4</w:t>
+            </w:r>
+            <w:r>
+              <w:rPr>
+                <w:rFonts w:ascii="Calibri" w:eastAsia="Calibri" w:hAnsi="Calibri" w:cs="Times New Roman"/>
+                <w:sz w:val="20"/>
+                <w:szCs w:val="24"/>
+              </w:rPr>
+              <w:t>.06.2019</w:t>
+            </w:r>
           </w:p>
         </w:tc>
       </w:tr>
@@ -748,6 +488,14 @@
                 <w:szCs w:val="24"/>
               </w:rPr>
             </w:pPr>
+            <w:r>
+              <w:rPr>
+                <w:rFonts w:ascii="Calibri" w:eastAsia="Calibri" w:hAnsi="Calibri" w:cs="Times New Roman"/>
+                <w:sz w:val="20"/>
+                <w:szCs w:val="24"/>
+              </w:rPr>
+              <w:t>Unit Testing</w:t>
+            </w:r>
           </w:p>
         </w:tc>
       </w:tr>
@@ -791,6 +539,13 @@
                 <w:szCs w:val="20"/>
               </w:rPr>
             </w:pPr>
+            <w:r>
+              <w:rPr>
+                <w:sz w:val="20"/>
+                <w:szCs w:val="20"/>
+              </w:rPr>
+              <w:t>Toma Joksimovic</w:t>
+            </w:r>
           </w:p>
         </w:tc>
       </w:tr>
@@ -818,39 +573,110 @@
     </w:p>
     <w:p>
       <w:r>
-        <w:t xml:space="preserve">The XXX software (version </w:t>
+        <w:t xml:space="preserve">The </w:t>
       </w:r>
       <w:proofErr w:type="spellStart"/>
       <w:r>
-        <w:t>x.y.z</w:t>
+        <w:t>VideoIgra</w:t>
       </w:r>
       <w:proofErr w:type="spellEnd"/>
       <w:r>
-        <w:t xml:space="preserve">) was tested on the xxx test platform located in xxx, from the </w:t>
+        <w:t xml:space="preserve"> software (version 1.</w:t>
+      </w:r>
+      <w:r>
+        <w:t>0.</w:t>
+      </w:r>
+      <w:r>
+        <w:t>0) was tested on the IntelliJ IDEA platform, from the 2019/06/2</w:t>
+      </w:r>
+      <w:r>
+        <w:t>2</w:t>
+      </w:r>
+      <w:r>
+        <w:t xml:space="preserve"> to the 2019/0</w:t>
+      </w:r>
+      <w:r>
+        <w:t>6</w:t>
+      </w:r>
+      <w:r>
+        <w:t>/2</w:t>
+      </w:r>
+      <w:r>
+        <w:t>4</w:t>
+      </w:r>
+      <w:r>
+        <w:t xml:space="preserve">. The tests of the test phase </w:t>
+      </w:r>
+      <w:r>
+        <w:rPr>
+          <w:i/>
+        </w:rPr>
+        <w:t>(</w:t>
       </w:r>
       <w:proofErr w:type="spellStart"/>
       <w:r>
-        <w:t>yyyy</w:t>
+        <w:rPr>
+          <w:i/>
+        </w:rPr>
+        <w:t>Testiranje</w:t>
       </w:r>
       <w:proofErr w:type="spellEnd"/>
       <w:r>
-        <w:t>/mm/</w:t>
+        <w:rPr>
+          <w:i/>
+        </w:rPr>
+        <w:t xml:space="preserve"> </w:t>
       </w:r>
       <w:proofErr w:type="spellStart"/>
       <w:r>
-        <w:t>dd</w:t>
+        <w:rPr>
+          <w:i/>
+        </w:rPr>
+        <w:t>softvera</w:t>
       </w:r>
       <w:proofErr w:type="spellEnd"/>
       <w:r>
-        <w:t xml:space="preserve"> to the </w:t>
+        <w:rPr>
+          <w:i/>
+        </w:rPr>
+        <w:t xml:space="preserve"> </w:t>
       </w:r>
       <w:proofErr w:type="spellStart"/>
       <w:r>
-        <w:t>yyyy</w:t>
+        <w:rPr>
+          <w:i/>
+        </w:rPr>
+        <w:t>postavka</w:t>
       </w:r>
       <w:proofErr w:type="spellEnd"/>
       <w:r>
-        <w:t>/mm/dd. The tests of the test phase (ref. software test plan) where executed.</w:t>
+        <w:rPr>
+          <w:i/>
+        </w:rPr>
+        <w:t xml:space="preserve"> </w:t>
+      </w:r>
+      <w:proofErr w:type="spellStart"/>
+      <w:r>
+        <w:rPr>
+          <w:i/>
+        </w:rPr>
+        <w:t>zadatka</w:t>
+      </w:r>
+      <w:proofErr w:type="spellEnd"/>
+      <w:r>
+        <w:rPr>
+          <w:i/>
+        </w:rPr>
+        <w:t>)</w:t>
+      </w:r>
+      <w:r>
+        <w:rPr>
+          <w:i/>
+        </w:rPr>
+        <w:t xml:space="preserve"> </w:t>
+      </w:r>
+      <w:r>
+        <w:t>where executed.</w:t>
       </w:r>
     </w:p>
     <w:p>
@@ -859,9 +685,19 @@
       </w:r>
     </w:p>
     <w:p>
-      <w:r>
-        <w:t>John Doe</w:t>
-      </w:r>
+      <w:proofErr w:type="spellStart"/>
+      <w:r>
+        <w:t>Toma</w:t>
+      </w:r>
+      <w:proofErr w:type="spellEnd"/>
+      <w:r>
+        <w:t xml:space="preserve"> </w:t>
+      </w:r>
+      <w:proofErr w:type="spellStart"/>
+      <w:r>
+        <w:t>Joksimovic</w:t>
+      </w:r>
+      <w:proofErr w:type="spellEnd"/>
     </w:p>
     <w:p/>
     <w:p>
@@ -916,13 +752,7 @@
         <w:spacing w:after="0" w:line="240" w:lineRule="auto"/>
       </w:pPr>
       <w:r>
-        <w:t>Test decision</w:t>
-      </w:r>
-      <w:r>
-        <w:t xml:space="preserve"> (passed, failed)</w:t>
-      </w:r>
-      <w:r>
-        <w:t>;</w:t>
+        <w:t>Test decision (passed, failed);</w:t>
       </w:r>
     </w:p>
     <w:p>
@@ -933,72 +763,41 @@
         </w:numPr>
         <w:spacing w:after="0" w:line="240" w:lineRule="auto"/>
       </w:pPr>
-      <w:r>
-        <w:t>A comment containing additional information or problems encountered during execution and differences with the test procedure.</w:t>
-      </w:r>
+      <w:proofErr w:type="gramStart"/>
+      <w:r>
+        <w:t>A comment</w:t>
+      </w:r>
+      <w:proofErr w:type="gramEnd"/>
+      <w:r>
+        <w:t xml:space="preserve"> containing additional information or problems encountered during execution and differences with the test procedure.</w:t>
+      </w:r>
+    </w:p>
+    <w:p>
+      <w:pPr>
+        <w:spacing w:after="0" w:line="240" w:lineRule="auto"/>
+      </w:pPr>
+    </w:p>
+    <w:p>
+      <w:pPr>
+        <w:spacing w:after="0" w:line="240" w:lineRule="auto"/>
+      </w:pPr>
+    </w:p>
+    <w:p>
+      <w:pPr>
+        <w:spacing w:after="0" w:line="240" w:lineRule="auto"/>
+      </w:pPr>
+    </w:p>
+    <w:p>
+      <w:pPr>
+        <w:spacing w:after="0" w:line="240" w:lineRule="auto"/>
+      </w:pPr>
+    </w:p>
+    <w:p>
+      <w:pPr>
+        <w:spacing w:after="0" w:line="240" w:lineRule="auto"/>
+      </w:pPr>
     </w:p>
     <w:p/>
-    <w:p>
-      <w:r>
-        <w:t>For the problems leading to a bug, the bug ID is reported in the result of the step where problem was encountered.</w:t>
-      </w:r>
-    </w:p>
-    <w:p>
-      <w:r>
-        <w:t>After executing a test, the decision is defined according to the following rules:</w:t>
-      </w:r>
-    </w:p>
-    <w:p>
-      <w:pPr>
-        <w:numPr>
-          <w:ilvl w:val="0"/>
-          <w:numId w:val="4"/>
-        </w:numPr>
-        <w:spacing w:after="0" w:line="240" w:lineRule="auto"/>
-      </w:pPr>
-      <w:r>
-        <w:rPr>
-          <w:b/>
-        </w:rPr>
-        <w:t>OK:</w:t>
-      </w:r>
-      <w:r>
-        <w:t xml:space="preserve"> The test sheet is set to "OK" state when all steps are in "OK" state. The real result is compliant to the expected result.</w:t>
-      </w:r>
-    </w:p>
-    <w:p>
-      <w:pPr>
-        <w:numPr>
-          <w:ilvl w:val="0"/>
-          <w:numId w:val="4"/>
-        </w:numPr>
-        <w:spacing w:after="0" w:line="240" w:lineRule="auto"/>
-      </w:pPr>
-      <w:r>
-        <w:rPr>
-          <w:b/>
-        </w:rPr>
-        <w:t>NOK:</w:t>
-      </w:r>
-      <w:r>
-        <w:t xml:space="preserve"> The test sheet is set to "NOK" state when all steps of the test are set to "NOK" state or when the result of a step differs from the expected result.</w:t>
-      </w:r>
-    </w:p>
-    <w:p>
-      <w:r>
-        <w:rPr>
-          <w:b/>
-        </w:rPr>
-        <w:lastRenderedPageBreak/>
-        <w:t>Partial OK:</w:t>
-      </w:r>
-      <w:r>
-        <w:t xml:space="preserve"> The test sheet is set to "Partial OK" state when at least one step of the test is</w:t>
-      </w:r>
-      <w:r>
-        <w:t xml:space="preserve"> set to "NOK" state or when the result of a step is partially compliant to the expected result.</w:t>
-      </w:r>
-    </w:p>
     <w:p>
       <w:pPr>
         <w:rPr>
@@ -1013,13 +812,36 @@
       </w:r>
     </w:p>
     <w:p>
-      <w:r>
-        <w:t>Give a qualitative overall assessment of tests.</w:t>
+      <w:pPr>
+        <w:pStyle w:val="ListParagraph"/>
+        <w:numPr>
+          <w:ilvl w:val="0"/>
+          <w:numId w:val="5"/>
+        </w:numPr>
+      </w:pPr>
+      <w:r>
+        <w:t>Most</w:t>
+      </w:r>
+      <w:r>
+        <w:t xml:space="preserve"> tests passed, </w:t>
+      </w:r>
+      <w:r>
+        <w:t>except few tests but with very important errors</w:t>
+      </w:r>
+      <w:r>
+        <w:t xml:space="preserve">. Software is not recommended for </w:t>
+      </w:r>
+      <w:r>
+        <w:t>launching</w:t>
+      </w:r>
+      <w:r>
+        <w:t>.</w:t>
       </w:r>
     </w:p>
     <w:p>
       <w:r>
-        <w:t>Example:</w:t>
+        <w:lastRenderedPageBreak/>
+        <w:t>Statistics about tests:</w:t>
       </w:r>
     </w:p>
     <w:p>
@@ -1028,7 +850,18 @@
       </w:r>
       <w:r>
         <w:tab/>
-        <w:t>All tests with interfaces passed, graphical user interface is not optimized for screens of the test platform</w:t>
+      </w:r>
+      <w:r>
+        <w:t>8</w:t>
+      </w:r>
+      <w:r>
+        <w:t>5.4</w:t>
+      </w:r>
+      <w:r>
+        <w:tab/>
+      </w:r>
+      <w:r>
+        <w:t>% of tests OK,</w:t>
       </w:r>
     </w:p>
     <w:p>
@@ -1037,7 +870,18 @@
       </w:r>
       <w:r>
         <w:tab/>
-        <w:t>All tests passed but software is too low for acceptable use</w:t>
+      </w:r>
+      <w:r>
+        <w:t>6</w:t>
+      </w:r>
+      <w:r>
+        <w:t>.1</w:t>
+      </w:r>
+      <w:r>
+        <w:tab/>
+      </w:r>
+      <w:r>
+        <w:t>% of tests NOK</w:t>
       </w:r>
     </w:p>
     <w:p>
@@ -1046,19 +890,22 @@
       </w:r>
       <w:r>
         <w:tab/>
-        <w:t>…</w:t>
-      </w:r>
-    </w:p>
-    <w:p/>
-    <w:p/>
-    <w:p>
-      <w:r>
-        <w:t>Give quantitative results.</w:t>
+      </w:r>
+      <w:r>
+        <w:t>8.5</w:t>
+      </w:r>
+      <w:r>
+        <w:tab/>
+      </w:r>
+      <w:bookmarkStart w:id="0" w:name="_GoBack"/>
+      <w:bookmarkEnd w:id="0"/>
+      <w:r>
+        <w:t>% of tests POK</w:t>
       </w:r>
     </w:p>
     <w:p>
       <w:r>
-        <w:t>Statistics about tests:</w:t>
+        <w:t>Give also statistics about bugs and enhancements:</w:t>
       </w:r>
     </w:p>
     <w:p>
@@ -1067,43 +914,10 @@
       </w:r>
       <w:r>
         <w:tab/>
-        <w:t>% of tests OK,</w:t>
-      </w:r>
-    </w:p>
-    <w:p>
-      <w:r>
-        <w:t>•</w:t>
-      </w:r>
-      <w:r>
-        <w:tab/>
-        <w:t>% of tests NOK</w:t>
-      </w:r>
-    </w:p>
-    <w:p>
-      <w:r>
-        <w:t>•</w:t>
-      </w:r>
-      <w:r>
-        <w:tab/>
-        <w:t>% of tests POK</w:t>
-      </w:r>
-    </w:p>
-    <w:p>
-      <w:bookmarkStart w:id="0" w:name="_GoBack"/>
-      <w:bookmarkEnd w:id="0"/>
-    </w:p>
-    <w:p>
-      <w:r>
-        <w:t>Give also statistics about bugs and enhancements:</w:t>
-      </w:r>
-    </w:p>
-    <w:p>
-      <w:r>
-        <w:t>•</w:t>
-      </w:r>
-      <w:r>
-        <w:tab/>
         <w:t>Total number</w:t>
+      </w:r>
+      <w:r>
+        <w:t xml:space="preserve"> of bugs found: </w:t>
       </w:r>
     </w:p>
     <w:p>
@@ -1165,7 +979,7 @@
     </w:p>
     <w:tbl>
       <w:tblPr>
-        <w:tblW w:w="9293" w:type="dxa"/>
+        <w:tblW w:w="9259" w:type="dxa"/>
         <w:tblBorders>
           <w:top w:val="single" w:sz="4" w:space="0" w:color="auto"/>
           <w:left w:val="single" w:sz="4" w:space="0" w:color="auto"/>
@@ -1179,21 +993,24 @@
           <w:left w:w="0" w:type="dxa"/>
           <w:right w:w="0" w:type="dxa"/>
         </w:tblCellMar>
-        <w:tblLook w:val="04A0" w:firstRow="1" w:lastRow="0" w:firstColumn="1" w:lastColumn="0" w:noHBand="0" w:noVBand="1"/>
+        <w:tblLook w:val="04A0"/>
       </w:tblPr>
       <w:tblGrid>
-        <w:gridCol w:w="702"/>
-        <w:gridCol w:w="2915"/>
-        <w:gridCol w:w="1266"/>
-        <w:gridCol w:w="990"/>
-        <w:gridCol w:w="1544"/>
-        <w:gridCol w:w="886"/>
-        <w:gridCol w:w="990"/>
+        <w:gridCol w:w="699"/>
+        <w:gridCol w:w="2905"/>
+        <w:gridCol w:w="1261"/>
+        <w:gridCol w:w="986"/>
+        <w:gridCol w:w="1539"/>
+        <w:gridCol w:w="883"/>
+        <w:gridCol w:w="986"/>
       </w:tblGrid>
       <w:tr>
-        <w:tc>
-          <w:tcPr>
-            <w:tcW w:w="702" w:type="dxa"/>
+        <w:trPr>
+          <w:trHeight w:val="132"/>
+        </w:trPr>
+        <w:tc>
+          <w:tcPr>
+            <w:tcW w:w="699" w:type="dxa"/>
             <w:tcBorders>
               <w:bottom w:val="single" w:sz="4" w:space="0" w:color="auto"/>
             </w:tcBorders>
@@ -1234,7 +1051,7 @@
         </w:tc>
         <w:tc>
           <w:tcPr>
-            <w:tcW w:w="2915" w:type="dxa"/>
+            <w:tcW w:w="2905" w:type="dxa"/>
             <w:tcBorders>
               <w:bottom w:val="single" w:sz="4" w:space="0" w:color="auto"/>
             </w:tcBorders>
@@ -1275,7 +1092,7 @@
         </w:tc>
         <w:tc>
           <w:tcPr>
-            <w:tcW w:w="1266" w:type="dxa"/>
+            <w:tcW w:w="1261" w:type="dxa"/>
             <w:tcBorders>
               <w:bottom w:val="single" w:sz="4" w:space="0" w:color="auto"/>
             </w:tcBorders>
@@ -1316,7 +1133,7 @@
         </w:tc>
         <w:tc>
           <w:tcPr>
-            <w:tcW w:w="990" w:type="dxa"/>
+            <w:tcW w:w="986" w:type="dxa"/>
             <w:tcBorders>
               <w:bottom w:val="single" w:sz="4" w:space="0" w:color="auto"/>
             </w:tcBorders>
@@ -1357,7 +1174,7 @@
         </w:tc>
         <w:tc>
           <w:tcPr>
-            <w:tcW w:w="1544" w:type="dxa"/>
+            <w:tcW w:w="1539" w:type="dxa"/>
             <w:tcBorders>
               <w:bottom w:val="single" w:sz="4" w:space="0" w:color="auto"/>
             </w:tcBorders>
@@ -1398,7 +1215,7 @@
         </w:tc>
         <w:tc>
           <w:tcPr>
-            <w:tcW w:w="886" w:type="dxa"/>
+            <w:tcW w:w="883" w:type="dxa"/>
             <w:tcBorders>
               <w:bottom w:val="single" w:sz="4" w:space="0" w:color="auto"/>
             </w:tcBorders>
@@ -1432,7 +1249,7 @@
         </w:tc>
         <w:tc>
           <w:tcPr>
-            <w:tcW w:w="990" w:type="dxa"/>
+            <w:tcW w:w="986" w:type="dxa"/>
             <w:tcBorders>
               <w:bottom w:val="single" w:sz="4" w:space="0" w:color="auto"/>
             </w:tcBorders>
@@ -1466,9 +1283,12 @@
         </w:tc>
       </w:tr>
       <w:tr>
-        <w:tc>
-          <w:tcPr>
-            <w:tcW w:w="702" w:type="dxa"/>
+        <w:trPr>
+          <w:trHeight w:val="396"/>
+        </w:trPr>
+        <w:tc>
+          <w:tcPr>
+            <w:tcW w:w="699" w:type="dxa"/>
             <w:shd w:val="clear" w:color="auto" w:fill="DEE8F2"/>
             <w:tcMar>
               <w:top w:w="29" w:type="dxa"/>
@@ -1482,15 +1302,23 @@
               <w:jc w:val="center"/>
               <w:rPr>
                 <w:rStyle w:val="Hyperlink"/>
-                <w:sz w:val="16"/>
-                <w:szCs w:val="16"/>
-              </w:rPr>
-            </w:pPr>
-          </w:p>
-        </w:tc>
-        <w:tc>
-          <w:tcPr>
-            <w:tcW w:w="2915" w:type="dxa"/>
+                <w:sz w:val="32"/>
+                <w:szCs w:val="32"/>
+              </w:rPr>
+            </w:pPr>
+            <w:r>
+              <w:rPr>
+                <w:rStyle w:val="Hyperlink"/>
+                <w:sz w:val="32"/>
+                <w:szCs w:val="32"/>
+              </w:rPr>
+              <w:t>1</w:t>
+            </w:r>
+          </w:p>
+        </w:tc>
+        <w:tc>
+          <w:tcPr>
+            <w:tcW w:w="2905" w:type="dxa"/>
             <w:shd w:val="clear" w:color="auto" w:fill="DEE8F2"/>
             <w:tcMar>
               <w:top w:w="29" w:type="dxa"/>
@@ -1506,11 +1334,18 @@
                 <w:szCs w:val="16"/>
               </w:rPr>
             </w:pPr>
-          </w:p>
-        </w:tc>
-        <w:tc>
-          <w:tcPr>
-            <w:tcW w:w="1266" w:type="dxa"/>
+            <w:r>
+              <w:rPr>
+                <w:sz w:val="16"/>
+                <w:szCs w:val="16"/>
+              </w:rPr>
+              <w:t>napadniIgrac_ShouldReturnStetaEqualTo96_IfIEnergyEqualTo20_WhenStateEqualsToDEFANZIVNO</w:t>
+            </w:r>
+          </w:p>
+        </w:tc>
+        <w:tc>
+          <w:tcPr>
+            <w:tcW w:w="1261" w:type="dxa"/>
             <w:shd w:val="clear" w:color="auto" w:fill="DEE8F2"/>
             <w:tcMar>
               <w:top w:w="29" w:type="dxa"/>
@@ -1531,7 +1366,7 @@
         </w:tc>
         <w:tc>
           <w:tcPr>
-            <w:tcW w:w="990" w:type="dxa"/>
+            <w:tcW w:w="986" w:type="dxa"/>
             <w:shd w:val="clear" w:color="auto" w:fill="DEE8F2"/>
             <w:tcMar>
               <w:top w:w="29" w:type="dxa"/>
@@ -1544,31 +1379,149 @@
             <w:pPr>
               <w:jc w:val="center"/>
               <w:rPr>
+                <w:sz w:val="22"/>
+              </w:rPr>
+            </w:pPr>
+            <w:r>
+              <w:rPr>
+                <w:sz w:val="22"/>
+              </w:rPr>
+              <w:t>New</w:t>
+            </w:r>
+          </w:p>
+        </w:tc>
+        <w:tc>
+          <w:tcPr>
+            <w:tcW w:w="1539" w:type="dxa"/>
+            <w:shd w:val="clear" w:color="auto" w:fill="DEE8F2"/>
+          </w:tcPr>
+          <w:p>
+            <w:pPr>
+              <w:jc w:val="center"/>
+              <w:rPr>
+                <w:sz w:val="22"/>
+              </w:rPr>
+            </w:pPr>
+            <w:r>
+              <w:rPr>
+                <w:sz w:val="22"/>
+              </w:rPr>
+              <w:t>YES</w:t>
+            </w:r>
+          </w:p>
+        </w:tc>
+        <w:tc>
+          <w:tcPr>
+            <w:tcW w:w="883" w:type="dxa"/>
+            <w:shd w:val="clear" w:color="auto" w:fill="DEE8F2"/>
+          </w:tcPr>
+          <w:p>
+            <w:pPr>
+              <w:jc w:val="center"/>
+              <w:rPr>
+                <w:sz w:val="22"/>
+              </w:rPr>
+            </w:pPr>
+            <w:r>
+              <w:rPr>
+                <w:sz w:val="22"/>
+              </w:rPr>
+              <w:t>High</w:t>
+            </w:r>
+          </w:p>
+        </w:tc>
+        <w:tc>
+          <w:tcPr>
+            <w:tcW w:w="986" w:type="dxa"/>
+            <w:shd w:val="clear" w:color="auto" w:fill="DEE8F2"/>
+          </w:tcPr>
+          <w:p>
+            <w:pPr>
+              <w:jc w:val="center"/>
+              <w:rPr>
+                <w:sz w:val="22"/>
+              </w:rPr>
+            </w:pPr>
+            <w:r>
+              <w:rPr>
+                <w:sz w:val="22"/>
+              </w:rPr>
+              <w:t>Moderate</w:t>
+            </w:r>
+          </w:p>
+        </w:tc>
+      </w:tr>
+      <w:tr>
+        <w:trPr>
+          <w:trHeight w:val="396"/>
+        </w:trPr>
+        <w:tc>
+          <w:tcPr>
+            <w:tcW w:w="699" w:type="dxa"/>
+            <w:shd w:val="clear" w:color="auto" w:fill="DEE8F2"/>
+            <w:tcMar>
+              <w:top w:w="29" w:type="dxa"/>
+              <w:left w:w="72" w:type="dxa"/>
+              <w:bottom w:w="29" w:type="dxa"/>
+              <w:right w:w="72" w:type="dxa"/>
+            </w:tcMar>
+          </w:tcPr>
+          <w:p>
+            <w:pPr>
+              <w:jc w:val="center"/>
+              <w:rPr>
+                <w:rStyle w:val="Hyperlink"/>
+                <w:sz w:val="32"/>
+                <w:szCs w:val="32"/>
+              </w:rPr>
+            </w:pPr>
+            <w:r>
+              <w:rPr>
+                <w:rStyle w:val="Hyperlink"/>
+                <w:sz w:val="32"/>
+                <w:szCs w:val="32"/>
+              </w:rPr>
+              <w:t>2</w:t>
+            </w:r>
+          </w:p>
+        </w:tc>
+        <w:tc>
+          <w:tcPr>
+            <w:tcW w:w="2905" w:type="dxa"/>
+            <w:shd w:val="clear" w:color="auto" w:fill="DEE8F2"/>
+            <w:tcMar>
+              <w:top w:w="29" w:type="dxa"/>
+              <w:left w:w="72" w:type="dxa"/>
+              <w:bottom w:w="29" w:type="dxa"/>
+              <w:right w:w="72" w:type="dxa"/>
+            </w:tcMar>
+          </w:tcPr>
+          <w:p>
+            <w:pPr>
+              <w:rPr>
                 <w:sz w:val="16"/>
                 <w:szCs w:val="16"/>
               </w:rPr>
             </w:pPr>
-          </w:p>
-        </w:tc>
-        <w:tc>
-          <w:tcPr>
-            <w:tcW w:w="1544" w:type="dxa"/>
-            <w:shd w:val="clear" w:color="auto" w:fill="DEE8F2"/>
-          </w:tcPr>
-          <w:p>
-            <w:pPr>
-              <w:jc w:val="center"/>
+            <w:r>
               <w:rPr>
                 <w:sz w:val="16"/>
                 <w:szCs w:val="16"/>
               </w:rPr>
-            </w:pPr>
-          </w:p>
-        </w:tc>
-        <w:tc>
-          <w:tcPr>
-            <w:tcW w:w="886" w:type="dxa"/>
-            <w:shd w:val="clear" w:color="auto" w:fill="DEE8F2"/>
+              <w:t>napadniIgrac_ShouldReturnStetaEqualTo127AndHalf_IfIEnergyEqualsTo21AndStrengthLessThanNeed_WhenStateEqualsToPASIVNO</w:t>
+            </w:r>
+          </w:p>
+        </w:tc>
+        <w:tc>
+          <w:tcPr>
+            <w:tcW w:w="1261" w:type="dxa"/>
+            <w:shd w:val="clear" w:color="auto" w:fill="DEE8F2"/>
+            <w:tcMar>
+              <w:top w:w="29" w:type="dxa"/>
+              <w:left w:w="72" w:type="dxa"/>
+              <w:bottom w:w="29" w:type="dxa"/>
+              <w:right w:w="72" w:type="dxa"/>
+            </w:tcMar>
           </w:tcPr>
           <w:p>
             <w:pPr>
@@ -1582,17 +1535,933 @@
         </w:tc>
         <w:tc>
           <w:tcPr>
-            <w:tcW w:w="990" w:type="dxa"/>
-            <w:shd w:val="clear" w:color="auto" w:fill="DEE8F2"/>
-          </w:tcPr>
-          <w:p>
-            <w:pPr>
-              <w:jc w:val="center"/>
+            <w:tcW w:w="986" w:type="dxa"/>
+            <w:shd w:val="clear" w:color="auto" w:fill="DEE8F2"/>
+            <w:tcMar>
+              <w:top w:w="29" w:type="dxa"/>
+              <w:left w:w="72" w:type="dxa"/>
+              <w:bottom w:w="29" w:type="dxa"/>
+              <w:right w:w="72" w:type="dxa"/>
+            </w:tcMar>
+          </w:tcPr>
+          <w:p>
+            <w:pPr>
+              <w:jc w:val="center"/>
+              <w:rPr>
+                <w:sz w:val="22"/>
+              </w:rPr>
+            </w:pPr>
+            <w:r>
+              <w:rPr>
+                <w:sz w:val="22"/>
+              </w:rPr>
+              <w:t>New</w:t>
+            </w:r>
+          </w:p>
+        </w:tc>
+        <w:tc>
+          <w:tcPr>
+            <w:tcW w:w="1539" w:type="dxa"/>
+            <w:shd w:val="clear" w:color="auto" w:fill="DEE8F2"/>
+          </w:tcPr>
+          <w:p>
+            <w:pPr>
+              <w:jc w:val="center"/>
+              <w:rPr>
+                <w:sz w:val="22"/>
+              </w:rPr>
+            </w:pPr>
+            <w:r>
+              <w:rPr>
+                <w:sz w:val="22"/>
+              </w:rPr>
+              <w:t>YES</w:t>
+            </w:r>
+          </w:p>
+        </w:tc>
+        <w:tc>
+          <w:tcPr>
+            <w:tcW w:w="883" w:type="dxa"/>
+            <w:shd w:val="clear" w:color="auto" w:fill="DEE8F2"/>
+          </w:tcPr>
+          <w:p>
+            <w:pPr>
+              <w:jc w:val="center"/>
+              <w:rPr>
+                <w:sz w:val="22"/>
+              </w:rPr>
+            </w:pPr>
+            <w:r>
+              <w:rPr>
+                <w:sz w:val="22"/>
+              </w:rPr>
+              <w:t>High</w:t>
+            </w:r>
+          </w:p>
+        </w:tc>
+        <w:tc>
+          <w:tcPr>
+            <w:tcW w:w="986" w:type="dxa"/>
+            <w:shd w:val="clear" w:color="auto" w:fill="DEE8F2"/>
+          </w:tcPr>
+          <w:p>
+            <w:pPr>
+              <w:jc w:val="center"/>
+              <w:rPr>
+                <w:sz w:val="22"/>
+              </w:rPr>
+            </w:pPr>
+            <w:r>
+              <w:rPr>
+                <w:sz w:val="22"/>
+              </w:rPr>
+              <w:t>Critical</w:t>
+            </w:r>
+          </w:p>
+        </w:tc>
+      </w:tr>
+      <w:tr>
+        <w:trPr>
+          <w:trHeight w:val="396"/>
+        </w:trPr>
+        <w:tc>
+          <w:tcPr>
+            <w:tcW w:w="699" w:type="dxa"/>
+            <w:shd w:val="clear" w:color="auto" w:fill="DEE8F2"/>
+            <w:tcMar>
+              <w:top w:w="29" w:type="dxa"/>
+              <w:left w:w="72" w:type="dxa"/>
+              <w:bottom w:w="29" w:type="dxa"/>
+              <w:right w:w="72" w:type="dxa"/>
+            </w:tcMar>
+          </w:tcPr>
+          <w:p>
+            <w:pPr>
+              <w:jc w:val="center"/>
+              <w:rPr>
+                <w:rStyle w:val="Hyperlink"/>
+                <w:sz w:val="32"/>
+                <w:szCs w:val="32"/>
+              </w:rPr>
+            </w:pPr>
+            <w:r>
+              <w:rPr>
+                <w:rStyle w:val="Hyperlink"/>
+                <w:sz w:val="32"/>
+                <w:szCs w:val="32"/>
+              </w:rPr>
+              <w:t>3</w:t>
+            </w:r>
+          </w:p>
+        </w:tc>
+        <w:tc>
+          <w:tcPr>
+            <w:tcW w:w="2905" w:type="dxa"/>
+            <w:shd w:val="clear" w:color="auto" w:fill="DEE8F2"/>
+            <w:tcMar>
+              <w:top w:w="29" w:type="dxa"/>
+              <w:left w:w="72" w:type="dxa"/>
+              <w:bottom w:w="29" w:type="dxa"/>
+              <w:right w:w="72" w:type="dxa"/>
+            </w:tcMar>
+          </w:tcPr>
+          <w:p>
+            <w:pPr>
               <w:rPr>
                 <w:sz w:val="16"/>
                 <w:szCs w:val="16"/>
               </w:rPr>
             </w:pPr>
+            <w:r>
+              <w:rPr>
+                <w:sz w:val="16"/>
+                <w:szCs w:val="16"/>
+              </w:rPr>
+              <w:t>odbraniSe_ShouldReturn6Point41_IfTezinaLessThanMaxTezina_WhenStateIsAGRESIVNO</w:t>
+            </w:r>
+          </w:p>
+        </w:tc>
+        <w:tc>
+          <w:tcPr>
+            <w:tcW w:w="1261" w:type="dxa"/>
+            <w:shd w:val="clear" w:color="auto" w:fill="DEE8F2"/>
+            <w:tcMar>
+              <w:top w:w="29" w:type="dxa"/>
+              <w:left w:w="72" w:type="dxa"/>
+              <w:bottom w:w="29" w:type="dxa"/>
+              <w:right w:w="72" w:type="dxa"/>
+            </w:tcMar>
+          </w:tcPr>
+          <w:p>
+            <w:pPr>
+              <w:jc w:val="center"/>
+              <w:rPr>
+                <w:sz w:val="16"/>
+                <w:szCs w:val="16"/>
+              </w:rPr>
+            </w:pPr>
+          </w:p>
+        </w:tc>
+        <w:tc>
+          <w:tcPr>
+            <w:tcW w:w="986" w:type="dxa"/>
+            <w:shd w:val="clear" w:color="auto" w:fill="DEE8F2"/>
+            <w:tcMar>
+              <w:top w:w="29" w:type="dxa"/>
+              <w:left w:w="72" w:type="dxa"/>
+              <w:bottom w:w="29" w:type="dxa"/>
+              <w:right w:w="72" w:type="dxa"/>
+            </w:tcMar>
+          </w:tcPr>
+          <w:p>
+            <w:pPr>
+              <w:jc w:val="center"/>
+              <w:rPr>
+                <w:sz w:val="22"/>
+              </w:rPr>
+            </w:pPr>
+            <w:r>
+              <w:rPr>
+                <w:sz w:val="22"/>
+              </w:rPr>
+              <w:t>New</w:t>
+            </w:r>
+          </w:p>
+        </w:tc>
+        <w:tc>
+          <w:tcPr>
+            <w:tcW w:w="1539" w:type="dxa"/>
+            <w:shd w:val="clear" w:color="auto" w:fill="DEE8F2"/>
+          </w:tcPr>
+          <w:p>
+            <w:pPr>
+              <w:jc w:val="center"/>
+              <w:rPr>
+                <w:sz w:val="22"/>
+              </w:rPr>
+            </w:pPr>
+            <w:r>
+              <w:rPr>
+                <w:sz w:val="22"/>
+              </w:rPr>
+              <w:t>YES</w:t>
+            </w:r>
+          </w:p>
+        </w:tc>
+        <w:tc>
+          <w:tcPr>
+            <w:tcW w:w="883" w:type="dxa"/>
+            <w:shd w:val="clear" w:color="auto" w:fill="DEE8F2"/>
+          </w:tcPr>
+          <w:p>
+            <w:pPr>
+              <w:jc w:val="center"/>
+              <w:rPr>
+                <w:sz w:val="22"/>
+              </w:rPr>
+            </w:pPr>
+            <w:r>
+              <w:rPr>
+                <w:sz w:val="22"/>
+              </w:rPr>
+              <w:t>High</w:t>
+            </w:r>
+          </w:p>
+        </w:tc>
+        <w:tc>
+          <w:tcPr>
+            <w:tcW w:w="986" w:type="dxa"/>
+            <w:shd w:val="clear" w:color="auto" w:fill="DEE8F2"/>
+          </w:tcPr>
+          <w:p>
+            <w:pPr>
+              <w:jc w:val="center"/>
+              <w:rPr>
+                <w:sz w:val="22"/>
+              </w:rPr>
+            </w:pPr>
+            <w:r>
+              <w:rPr>
+                <w:sz w:val="22"/>
+              </w:rPr>
+              <w:t>Critical</w:t>
+            </w:r>
+          </w:p>
+        </w:tc>
+      </w:tr>
+      <w:tr>
+        <w:trPr>
+          <w:trHeight w:val="396"/>
+        </w:trPr>
+        <w:tc>
+          <w:tcPr>
+            <w:tcW w:w="699" w:type="dxa"/>
+            <w:shd w:val="clear" w:color="auto" w:fill="DEE8F2"/>
+            <w:tcMar>
+              <w:top w:w="29" w:type="dxa"/>
+              <w:left w:w="72" w:type="dxa"/>
+              <w:bottom w:w="29" w:type="dxa"/>
+              <w:right w:w="72" w:type="dxa"/>
+            </w:tcMar>
+          </w:tcPr>
+          <w:p>
+            <w:pPr>
+              <w:jc w:val="center"/>
+              <w:rPr>
+                <w:rStyle w:val="Hyperlink"/>
+                <w:sz w:val="32"/>
+                <w:szCs w:val="32"/>
+              </w:rPr>
+            </w:pPr>
+            <w:r>
+              <w:rPr>
+                <w:rStyle w:val="Hyperlink"/>
+                <w:sz w:val="32"/>
+                <w:szCs w:val="32"/>
+              </w:rPr>
+              <w:t>4</w:t>
+            </w:r>
+          </w:p>
+        </w:tc>
+        <w:tc>
+          <w:tcPr>
+            <w:tcW w:w="2905" w:type="dxa"/>
+            <w:shd w:val="clear" w:color="auto" w:fill="DEE8F2"/>
+            <w:tcMar>
+              <w:top w:w="29" w:type="dxa"/>
+              <w:left w:w="72" w:type="dxa"/>
+              <w:bottom w:w="29" w:type="dxa"/>
+              <w:right w:w="72" w:type="dxa"/>
+            </w:tcMar>
+          </w:tcPr>
+          <w:p>
+            <w:pPr>
+              <w:rPr>
+                <w:sz w:val="16"/>
+                <w:szCs w:val="16"/>
+              </w:rPr>
+            </w:pPr>
+            <w:r>
+              <w:rPr>
+                <w:sz w:val="16"/>
+                <w:szCs w:val="16"/>
+              </w:rPr>
+              <w:t>odbraniSe_ShouldReturn2Point13_IfTezinaLessThanMaxTezina_WhenStateIsDEFANZIVNO</w:t>
+            </w:r>
+          </w:p>
+        </w:tc>
+        <w:tc>
+          <w:tcPr>
+            <w:tcW w:w="1261" w:type="dxa"/>
+            <w:shd w:val="clear" w:color="auto" w:fill="DEE8F2"/>
+            <w:tcMar>
+              <w:top w:w="29" w:type="dxa"/>
+              <w:left w:w="72" w:type="dxa"/>
+              <w:bottom w:w="29" w:type="dxa"/>
+              <w:right w:w="72" w:type="dxa"/>
+            </w:tcMar>
+          </w:tcPr>
+          <w:p>
+            <w:pPr>
+              <w:jc w:val="center"/>
+              <w:rPr>
+                <w:sz w:val="16"/>
+                <w:szCs w:val="16"/>
+              </w:rPr>
+            </w:pPr>
+          </w:p>
+        </w:tc>
+        <w:tc>
+          <w:tcPr>
+            <w:tcW w:w="986" w:type="dxa"/>
+            <w:shd w:val="clear" w:color="auto" w:fill="DEE8F2"/>
+            <w:tcMar>
+              <w:top w:w="29" w:type="dxa"/>
+              <w:left w:w="72" w:type="dxa"/>
+              <w:bottom w:w="29" w:type="dxa"/>
+              <w:right w:w="72" w:type="dxa"/>
+            </w:tcMar>
+          </w:tcPr>
+          <w:p>
+            <w:pPr>
+              <w:jc w:val="center"/>
+              <w:rPr>
+                <w:sz w:val="22"/>
+              </w:rPr>
+            </w:pPr>
+            <w:r>
+              <w:rPr>
+                <w:sz w:val="22"/>
+              </w:rPr>
+              <w:t>New</w:t>
+            </w:r>
+          </w:p>
+        </w:tc>
+        <w:tc>
+          <w:tcPr>
+            <w:tcW w:w="1539" w:type="dxa"/>
+            <w:shd w:val="clear" w:color="auto" w:fill="DEE8F2"/>
+          </w:tcPr>
+          <w:p>
+            <w:pPr>
+              <w:jc w:val="center"/>
+              <w:rPr>
+                <w:sz w:val="22"/>
+              </w:rPr>
+            </w:pPr>
+            <w:r>
+              <w:rPr>
+                <w:sz w:val="22"/>
+              </w:rPr>
+              <w:t>YES</w:t>
+            </w:r>
+          </w:p>
+        </w:tc>
+        <w:tc>
+          <w:tcPr>
+            <w:tcW w:w="883" w:type="dxa"/>
+            <w:shd w:val="clear" w:color="auto" w:fill="DEE8F2"/>
+          </w:tcPr>
+          <w:p>
+            <w:pPr>
+              <w:jc w:val="center"/>
+              <w:rPr>
+                <w:sz w:val="22"/>
+              </w:rPr>
+            </w:pPr>
+            <w:r>
+              <w:rPr>
+                <w:sz w:val="22"/>
+              </w:rPr>
+              <w:t>High</w:t>
+            </w:r>
+          </w:p>
+        </w:tc>
+        <w:tc>
+          <w:tcPr>
+            <w:tcW w:w="986" w:type="dxa"/>
+            <w:shd w:val="clear" w:color="auto" w:fill="DEE8F2"/>
+          </w:tcPr>
+          <w:p>
+            <w:pPr>
+              <w:jc w:val="center"/>
+              <w:rPr>
+                <w:sz w:val="22"/>
+              </w:rPr>
+            </w:pPr>
+            <w:r>
+              <w:rPr>
+                <w:sz w:val="22"/>
+              </w:rPr>
+              <w:t>Critical</w:t>
+            </w:r>
+          </w:p>
+        </w:tc>
+      </w:tr>
+      <w:tr>
+        <w:trPr>
+          <w:trHeight w:val="396"/>
+        </w:trPr>
+        <w:tc>
+          <w:tcPr>
+            <w:tcW w:w="699" w:type="dxa"/>
+            <w:shd w:val="clear" w:color="auto" w:fill="DEE8F2"/>
+            <w:tcMar>
+              <w:top w:w="29" w:type="dxa"/>
+              <w:left w:w="72" w:type="dxa"/>
+              <w:bottom w:w="29" w:type="dxa"/>
+              <w:right w:w="72" w:type="dxa"/>
+            </w:tcMar>
+          </w:tcPr>
+          <w:p>
+            <w:pPr>
+              <w:jc w:val="center"/>
+              <w:rPr>
+                <w:rStyle w:val="Hyperlink"/>
+                <w:sz w:val="32"/>
+                <w:szCs w:val="32"/>
+              </w:rPr>
+            </w:pPr>
+            <w:r>
+              <w:rPr>
+                <w:rStyle w:val="Hyperlink"/>
+                <w:sz w:val="32"/>
+                <w:szCs w:val="32"/>
+              </w:rPr>
+              <w:t>5</w:t>
+            </w:r>
+          </w:p>
+        </w:tc>
+        <w:tc>
+          <w:tcPr>
+            <w:tcW w:w="2905" w:type="dxa"/>
+            <w:shd w:val="clear" w:color="auto" w:fill="DEE8F2"/>
+            <w:tcMar>
+              <w:top w:w="29" w:type="dxa"/>
+              <w:left w:w="72" w:type="dxa"/>
+              <w:bottom w:w="29" w:type="dxa"/>
+              <w:right w:w="72" w:type="dxa"/>
+            </w:tcMar>
+          </w:tcPr>
+          <w:p>
+            <w:pPr>
+              <w:rPr>
+                <w:sz w:val="16"/>
+                <w:szCs w:val="16"/>
+              </w:rPr>
+            </w:pPr>
+            <w:r>
+              <w:rPr>
+                <w:sz w:val="16"/>
+                <w:szCs w:val="16"/>
+              </w:rPr>
+              <w:t>upotrebiMagiju_ShouldSetEnergijaToZero_IfInteligencijaGreaterThanNeedAndEnergijaLessThanNeedAndZdravljelessThanDifference</w:t>
+            </w:r>
+          </w:p>
+        </w:tc>
+        <w:tc>
+          <w:tcPr>
+            <w:tcW w:w="1261" w:type="dxa"/>
+            <w:shd w:val="clear" w:color="auto" w:fill="DEE8F2"/>
+            <w:tcMar>
+              <w:top w:w="29" w:type="dxa"/>
+              <w:left w:w="72" w:type="dxa"/>
+              <w:bottom w:w="29" w:type="dxa"/>
+              <w:right w:w="72" w:type="dxa"/>
+            </w:tcMar>
+          </w:tcPr>
+          <w:p>
+            <w:pPr>
+              <w:jc w:val="center"/>
+              <w:rPr>
+                <w:sz w:val="16"/>
+                <w:szCs w:val="16"/>
+              </w:rPr>
+            </w:pPr>
+          </w:p>
+        </w:tc>
+        <w:tc>
+          <w:tcPr>
+            <w:tcW w:w="986" w:type="dxa"/>
+            <w:shd w:val="clear" w:color="auto" w:fill="DEE8F2"/>
+            <w:tcMar>
+              <w:top w:w="29" w:type="dxa"/>
+              <w:left w:w="72" w:type="dxa"/>
+              <w:bottom w:w="29" w:type="dxa"/>
+              <w:right w:w="72" w:type="dxa"/>
+            </w:tcMar>
+          </w:tcPr>
+          <w:p>
+            <w:pPr>
+              <w:jc w:val="center"/>
+              <w:rPr>
+                <w:sz w:val="22"/>
+              </w:rPr>
+            </w:pPr>
+            <w:r>
+              <w:rPr>
+                <w:sz w:val="22"/>
+              </w:rPr>
+              <w:t>New</w:t>
+            </w:r>
+          </w:p>
+        </w:tc>
+        <w:tc>
+          <w:tcPr>
+            <w:tcW w:w="1539" w:type="dxa"/>
+            <w:shd w:val="clear" w:color="auto" w:fill="DEE8F2"/>
+          </w:tcPr>
+          <w:p>
+            <w:pPr>
+              <w:jc w:val="center"/>
+              <w:rPr>
+                <w:sz w:val="22"/>
+              </w:rPr>
+            </w:pPr>
+            <w:r>
+              <w:rPr>
+                <w:sz w:val="22"/>
+              </w:rPr>
+              <w:t>YES</w:t>
+            </w:r>
+          </w:p>
+        </w:tc>
+        <w:tc>
+          <w:tcPr>
+            <w:tcW w:w="883" w:type="dxa"/>
+            <w:shd w:val="clear" w:color="auto" w:fill="DEE8F2"/>
+          </w:tcPr>
+          <w:p>
+            <w:pPr>
+              <w:jc w:val="center"/>
+              <w:rPr>
+                <w:sz w:val="22"/>
+              </w:rPr>
+            </w:pPr>
+            <w:r>
+              <w:rPr>
+                <w:sz w:val="22"/>
+              </w:rPr>
+              <w:t>High</w:t>
+            </w:r>
+          </w:p>
+        </w:tc>
+        <w:tc>
+          <w:tcPr>
+            <w:tcW w:w="986" w:type="dxa"/>
+            <w:shd w:val="clear" w:color="auto" w:fill="DEE8F2"/>
+          </w:tcPr>
+          <w:p>
+            <w:pPr>
+              <w:jc w:val="center"/>
+              <w:rPr>
+                <w:sz w:val="22"/>
+              </w:rPr>
+            </w:pPr>
+            <w:r>
+              <w:rPr>
+                <w:sz w:val="22"/>
+              </w:rPr>
+              <w:t>Moderate</w:t>
+            </w:r>
+          </w:p>
+        </w:tc>
+      </w:tr>
+      <w:tr>
+        <w:trPr>
+          <w:trHeight w:val="396"/>
+        </w:trPr>
+        <w:tc>
+          <w:tcPr>
+            <w:tcW w:w="699" w:type="dxa"/>
+            <w:shd w:val="clear" w:color="auto" w:fill="DEE8F2"/>
+            <w:tcMar>
+              <w:top w:w="29" w:type="dxa"/>
+              <w:left w:w="72" w:type="dxa"/>
+              <w:bottom w:w="29" w:type="dxa"/>
+              <w:right w:w="72" w:type="dxa"/>
+            </w:tcMar>
+          </w:tcPr>
+          <w:p>
+            <w:pPr>
+              <w:jc w:val="center"/>
+              <w:rPr>
+                <w:rStyle w:val="Hyperlink"/>
+                <w:sz w:val="32"/>
+                <w:szCs w:val="32"/>
+              </w:rPr>
+            </w:pPr>
+            <w:r>
+              <w:rPr>
+                <w:rStyle w:val="Hyperlink"/>
+                <w:sz w:val="32"/>
+                <w:szCs w:val="32"/>
+              </w:rPr>
+              <w:t>6</w:t>
+            </w:r>
+          </w:p>
+        </w:tc>
+        <w:tc>
+          <w:tcPr>
+            <w:tcW w:w="2905" w:type="dxa"/>
+            <w:shd w:val="clear" w:color="auto" w:fill="DEE8F2"/>
+            <w:tcMar>
+              <w:top w:w="29" w:type="dxa"/>
+              <w:left w:w="72" w:type="dxa"/>
+              <w:bottom w:w="29" w:type="dxa"/>
+              <w:right w:w="72" w:type="dxa"/>
+            </w:tcMar>
+          </w:tcPr>
+          <w:p>
+            <w:pPr>
+              <w:rPr>
+                <w:sz w:val="16"/>
+                <w:szCs w:val="16"/>
+              </w:rPr>
+            </w:pPr>
+            <w:r>
+              <w:rPr>
+                <w:sz w:val="16"/>
+                <w:szCs w:val="16"/>
+              </w:rPr>
+              <w:t>upotrebiMagiju_ShouldDecreaseEnergyByNeededEnergy_IfInteligencijaGreaterThanNeedAndEnergijaGreaterThanNeed</w:t>
+            </w:r>
+          </w:p>
+        </w:tc>
+        <w:tc>
+          <w:tcPr>
+            <w:tcW w:w="1261" w:type="dxa"/>
+            <w:shd w:val="clear" w:color="auto" w:fill="DEE8F2"/>
+            <w:tcMar>
+              <w:top w:w="29" w:type="dxa"/>
+              <w:left w:w="72" w:type="dxa"/>
+              <w:bottom w:w="29" w:type="dxa"/>
+              <w:right w:w="72" w:type="dxa"/>
+            </w:tcMar>
+          </w:tcPr>
+          <w:p>
+            <w:pPr>
+              <w:jc w:val="center"/>
+              <w:rPr>
+                <w:sz w:val="16"/>
+                <w:szCs w:val="16"/>
+              </w:rPr>
+            </w:pPr>
+          </w:p>
+        </w:tc>
+        <w:tc>
+          <w:tcPr>
+            <w:tcW w:w="986" w:type="dxa"/>
+            <w:shd w:val="clear" w:color="auto" w:fill="DEE8F2"/>
+            <w:tcMar>
+              <w:top w:w="29" w:type="dxa"/>
+              <w:left w:w="72" w:type="dxa"/>
+              <w:bottom w:w="29" w:type="dxa"/>
+              <w:right w:w="72" w:type="dxa"/>
+            </w:tcMar>
+          </w:tcPr>
+          <w:p>
+            <w:pPr>
+              <w:jc w:val="center"/>
+              <w:rPr>
+                <w:sz w:val="22"/>
+              </w:rPr>
+            </w:pPr>
+            <w:r>
+              <w:rPr>
+                <w:sz w:val="22"/>
+              </w:rPr>
+              <w:t>New</w:t>
+            </w:r>
+          </w:p>
+        </w:tc>
+        <w:tc>
+          <w:tcPr>
+            <w:tcW w:w="1539" w:type="dxa"/>
+            <w:shd w:val="clear" w:color="auto" w:fill="DEE8F2"/>
+          </w:tcPr>
+          <w:p>
+            <w:pPr>
+              <w:jc w:val="center"/>
+              <w:rPr>
+                <w:sz w:val="22"/>
+              </w:rPr>
+            </w:pPr>
+            <w:r>
+              <w:rPr>
+                <w:sz w:val="22"/>
+              </w:rPr>
+              <w:t>YES</w:t>
+            </w:r>
+          </w:p>
+        </w:tc>
+        <w:tc>
+          <w:tcPr>
+            <w:tcW w:w="883" w:type="dxa"/>
+            <w:shd w:val="clear" w:color="auto" w:fill="DEE8F2"/>
+          </w:tcPr>
+          <w:p>
+            <w:pPr>
+              <w:jc w:val="center"/>
+              <w:rPr>
+                <w:sz w:val="22"/>
+              </w:rPr>
+            </w:pPr>
+            <w:r>
+              <w:rPr>
+                <w:sz w:val="22"/>
+              </w:rPr>
+              <w:t>High</w:t>
+            </w:r>
+          </w:p>
+        </w:tc>
+        <w:tc>
+          <w:tcPr>
+            <w:tcW w:w="986" w:type="dxa"/>
+            <w:shd w:val="clear" w:color="auto" w:fill="DEE8F2"/>
+          </w:tcPr>
+          <w:p>
+            <w:pPr>
+              <w:jc w:val="center"/>
+              <w:rPr>
+                <w:sz w:val="22"/>
+              </w:rPr>
+            </w:pPr>
+            <w:r>
+              <w:rPr>
+                <w:sz w:val="22"/>
+              </w:rPr>
+              <w:t>Critical</w:t>
+            </w:r>
+          </w:p>
+        </w:tc>
+      </w:tr>
+      <w:tr>
+        <w:trPr>
+          <w:trHeight w:val="396"/>
+        </w:trPr>
+        <w:tc>
+          <w:tcPr>
+            <w:tcW w:w="699" w:type="dxa"/>
+            <w:shd w:val="clear" w:color="auto" w:fill="DEE8F2"/>
+            <w:tcMar>
+              <w:top w:w="29" w:type="dxa"/>
+              <w:left w:w="72" w:type="dxa"/>
+              <w:bottom w:w="29" w:type="dxa"/>
+              <w:right w:w="72" w:type="dxa"/>
+            </w:tcMar>
+          </w:tcPr>
+          <w:p>
+            <w:pPr>
+              <w:jc w:val="center"/>
+              <w:rPr>
+                <w:rStyle w:val="Hyperlink"/>
+                <w:sz w:val="32"/>
+                <w:szCs w:val="32"/>
+              </w:rPr>
+            </w:pPr>
+            <w:r>
+              <w:rPr>
+                <w:rStyle w:val="Hyperlink"/>
+                <w:sz w:val="32"/>
+                <w:szCs w:val="32"/>
+              </w:rPr>
+              <w:t>7</w:t>
+            </w:r>
+          </w:p>
+        </w:tc>
+        <w:tc>
+          <w:tcPr>
+            <w:tcW w:w="2905" w:type="dxa"/>
+            <w:shd w:val="clear" w:color="auto" w:fill="DEE8F2"/>
+            <w:tcMar>
+              <w:top w:w="29" w:type="dxa"/>
+              <w:left w:w="72" w:type="dxa"/>
+              <w:bottom w:w="29" w:type="dxa"/>
+              <w:right w:w="72" w:type="dxa"/>
+            </w:tcMar>
+          </w:tcPr>
+          <w:p>
+            <w:pPr>
+              <w:rPr>
+                <w:sz w:val="16"/>
+                <w:szCs w:val="16"/>
+              </w:rPr>
+            </w:pPr>
+            <w:r>
+              <w:rPr>
+                <w:sz w:val="16"/>
+                <w:szCs w:val="16"/>
+              </w:rPr>
+              <w:t>odmoriSe_ShouldReturn50_IfEnergyLessThan50</w:t>
+            </w:r>
+          </w:p>
+        </w:tc>
+        <w:tc>
+          <w:tcPr>
+            <w:tcW w:w="1261" w:type="dxa"/>
+            <w:shd w:val="clear" w:color="auto" w:fill="DEE8F2"/>
+            <w:tcMar>
+              <w:top w:w="29" w:type="dxa"/>
+              <w:left w:w="72" w:type="dxa"/>
+              <w:bottom w:w="29" w:type="dxa"/>
+              <w:right w:w="72" w:type="dxa"/>
+            </w:tcMar>
+          </w:tcPr>
+          <w:p>
+            <w:pPr>
+              <w:jc w:val="center"/>
+              <w:rPr>
+                <w:sz w:val="16"/>
+                <w:szCs w:val="16"/>
+              </w:rPr>
+            </w:pPr>
+          </w:p>
+        </w:tc>
+        <w:tc>
+          <w:tcPr>
+            <w:tcW w:w="986" w:type="dxa"/>
+            <w:shd w:val="clear" w:color="auto" w:fill="DEE8F2"/>
+            <w:tcMar>
+              <w:top w:w="29" w:type="dxa"/>
+              <w:left w:w="72" w:type="dxa"/>
+              <w:bottom w:w="29" w:type="dxa"/>
+              <w:right w:w="72" w:type="dxa"/>
+            </w:tcMar>
+          </w:tcPr>
+          <w:p>
+            <w:pPr>
+              <w:jc w:val="center"/>
+              <w:rPr>
+                <w:sz w:val="22"/>
+              </w:rPr>
+            </w:pPr>
+            <w:r>
+              <w:rPr>
+                <w:sz w:val="22"/>
+              </w:rPr>
+              <w:t>New</w:t>
+            </w:r>
+          </w:p>
+        </w:tc>
+        <w:tc>
+          <w:tcPr>
+            <w:tcW w:w="1539" w:type="dxa"/>
+            <w:shd w:val="clear" w:color="auto" w:fill="DEE8F2"/>
+          </w:tcPr>
+          <w:p>
+            <w:pPr>
+              <w:jc w:val="center"/>
+              <w:rPr>
+                <w:sz w:val="22"/>
+              </w:rPr>
+            </w:pPr>
+            <w:r>
+              <w:rPr>
+                <w:sz w:val="22"/>
+              </w:rPr>
+              <w:t>YES</w:t>
+            </w:r>
+          </w:p>
+        </w:tc>
+        <w:tc>
+          <w:tcPr>
+            <w:tcW w:w="883" w:type="dxa"/>
+            <w:shd w:val="clear" w:color="auto" w:fill="DEE8F2"/>
+          </w:tcPr>
+          <w:p>
+            <w:pPr>
+              <w:jc w:val="center"/>
+              <w:rPr>
+                <w:sz w:val="22"/>
+              </w:rPr>
+            </w:pPr>
+            <w:r>
+              <w:rPr>
+                <w:sz w:val="22"/>
+              </w:rPr>
+              <w:t>High</w:t>
+            </w:r>
+          </w:p>
+        </w:tc>
+        <w:tc>
+          <w:tcPr>
+            <w:tcW w:w="986" w:type="dxa"/>
+            <w:shd w:val="clear" w:color="auto" w:fill="DEE8F2"/>
+          </w:tcPr>
+          <w:p>
+            <w:pPr>
+              <w:jc w:val="center"/>
+              <w:rPr>
+                <w:sz w:val="22"/>
+              </w:rPr>
+            </w:pPr>
+            <w:r>
+              <w:rPr>
+                <w:sz w:val="22"/>
+              </w:rPr>
+              <w:t>Moderate</w:t>
+            </w:r>
           </w:p>
         </w:tc>
       </w:tr>
@@ -1614,10 +2483,54 @@
         <w:t>Conclusion</w:t>
       </w:r>
     </w:p>
-    <w:p/>
+    <w:p>
+      <w:r>
+        <w:t>Software is not recommended for acceptable</w:t>
+      </w:r>
+      <w:r>
+        <w:t xml:space="preserve"> and public</w:t>
+      </w:r>
+      <w:r>
+        <w:t xml:space="preserve"> use. The software </w:t>
+      </w:r>
+      <w:r>
+        <w:t>won’t</w:t>
+      </w:r>
+      <w:r>
+        <w:t xml:space="preserve"> function properly</w:t>
+      </w:r>
+      <w:r>
+        <w:t xml:space="preserve">. The mandatory and the most important class for this program </w:t>
+      </w:r>
+      <w:proofErr w:type="gramStart"/>
+      <w:r>
+        <w:t>is</w:t>
+      </w:r>
+      <w:proofErr w:type="gramEnd"/>
+      <w:r>
+        <w:t xml:space="preserve"> corrupted with few very strong errors, which can produce wrong control flow in the </w:t>
+      </w:r>
+      <w:proofErr w:type="spellStart"/>
+      <w:r>
+        <w:t>gameplay</w:t>
+      </w:r>
+      <w:proofErr w:type="spellEnd"/>
+      <w:r>
+        <w:t xml:space="preserve">. </w:t>
+      </w:r>
+      <w:r>
+        <w:t xml:space="preserve">Software quality is </w:t>
+      </w:r>
+      <w:r>
+        <w:t>too bad for going to the next step of development</w:t>
+      </w:r>
+      <w:r>
+        <w:t>.</w:t>
+      </w:r>
+    </w:p>
     <w:sectPr>
-      <w:headerReference w:type="default" r:id="rId9"/>
-      <w:footerReference w:type="default" r:id="rId10"/>
+      <w:headerReference w:type="default" r:id="rId8"/>
+      <w:footerReference w:type="default" r:id="rId9"/>
       <w:pgSz w:w="12240" w:h="15840"/>
       <w:pgMar w:top="1440" w:right="1440" w:bottom="1440" w:left="1440" w:header="720" w:footer="720" w:gutter="0"/>
       <w:cols w:space="720"/>
@@ -1629,7 +2542,7 @@
 </file>
 
 <file path=word/endnotes.xml><?xml version="1.0" encoding="utf-8"?>
-<w:endnotes xmlns:wpc="http://schemas.microsoft.com/office/word/2010/wordprocessingCanvas" xmlns:cx="http://schemas.microsoft.com/office/drawing/2014/chartex" xmlns:cx1="http://schemas.microsoft.com/office/drawing/2015/9/8/chartex" xmlns:mc="http://schemas.openxmlformats.org/markup-compatibility/2006" xmlns:o="urn:schemas-microsoft-com:office:office" xmlns:r="http://schemas.openxmlformats.org/officeDocument/2006/relationships" xmlns:m="http://schemas.openxmlformats.org/officeDocument/2006/math" xmlns:v="urn:schemas-microsoft-com:vml" xmlns:wp14="http://schemas.microsoft.com/office/word/2010/wordprocessingDrawing" xmlns:wp="http://schemas.openxmlformats.org/drawingml/2006/wordprocessingDrawing" xmlns:w10="urn:schemas-microsoft-com:office:word" xmlns:w="http://schemas.openxmlformats.org/wordprocessingml/2006/main" xmlns:w14="http://schemas.microsoft.com/office/word/2010/wordml" xmlns:w15="http://schemas.microsoft.com/office/word/2012/wordml" xmlns:w16se="http://schemas.microsoft.com/office/word/2015/wordml/symex" xmlns:wpg="http://schemas.microsoft.com/office/word/2010/wordprocessingGroup" xmlns:wpi="http://schemas.microsoft.com/office/word/2010/wordprocessingInk" xmlns:wne="http://schemas.microsoft.com/office/word/2006/wordml" xmlns:wps="http://schemas.microsoft.com/office/word/2010/wordprocessingShape" mc:Ignorable="w14 w15 w16se wp14">
+<w:endnotes xmlns:ve="http://schemas.openxmlformats.org/markup-compatibility/2006" xmlns:o="urn:schemas-microsoft-com:office:office" xmlns:r="http://schemas.openxmlformats.org/officeDocument/2006/relationships" xmlns:m="http://schemas.openxmlformats.org/officeDocument/2006/math" xmlns:v="urn:schemas-microsoft-com:vml" xmlns:wp="http://schemas.openxmlformats.org/drawingml/2006/wordprocessingDrawing" xmlns:w10="urn:schemas-microsoft-com:office:word" xmlns:w="http://schemas.openxmlformats.org/wordprocessingml/2006/main" xmlns:wne="http://schemas.microsoft.com/office/word/2006/wordml">
   <w:endnote w:type="separator" w:id="-1">
     <w:p>
       <w:pPr>
@@ -1654,7 +2567,7 @@
 </file>
 
 <file path=word/footer1.xml><?xml version="1.0" encoding="utf-8"?>
-<w:ftr xmlns:wpc="http://schemas.microsoft.com/office/word/2010/wordprocessingCanvas" xmlns:cx="http://schemas.microsoft.com/office/drawing/2014/chartex" xmlns:cx1="http://schemas.microsoft.com/office/drawing/2015/9/8/chartex" xmlns:mc="http://schemas.openxmlformats.org/markup-compatibility/2006" xmlns:o="urn:schemas-microsoft-com:office:office" xmlns:r="http://schemas.openxmlformats.org/officeDocument/2006/relationships" xmlns:m="http://schemas.openxmlformats.org/officeDocument/2006/math" xmlns:v="urn:schemas-microsoft-com:vml" xmlns:wp14="http://schemas.microsoft.com/office/word/2010/wordprocessingDrawing" xmlns:wp="http://schemas.openxmlformats.org/drawingml/2006/wordprocessingDrawing" xmlns:w10="urn:schemas-microsoft-com:office:word" xmlns:w="http://schemas.openxmlformats.org/wordprocessingml/2006/main" xmlns:w14="http://schemas.microsoft.com/office/word/2010/wordml" xmlns:w15="http://schemas.microsoft.com/office/word/2012/wordml" xmlns:w16se="http://schemas.microsoft.com/office/word/2015/wordml/symex" xmlns:wpg="http://schemas.microsoft.com/office/word/2010/wordprocessingGroup" xmlns:wpi="http://schemas.microsoft.com/office/word/2010/wordprocessingInk" xmlns:wne="http://schemas.microsoft.com/office/word/2006/wordml" xmlns:wps="http://schemas.microsoft.com/office/word/2010/wordprocessingShape" mc:Ignorable="w14 w15 w16se wp14">
+<w:ftr xmlns:ve="http://schemas.openxmlformats.org/markup-compatibility/2006" xmlns:o="urn:schemas-microsoft-com:office:office" xmlns:r="http://schemas.openxmlformats.org/officeDocument/2006/relationships" xmlns:m="http://schemas.openxmlformats.org/officeDocument/2006/math" xmlns:v="urn:schemas-microsoft-com:vml" xmlns:wp="http://schemas.openxmlformats.org/drawingml/2006/wordprocessingDrawing" xmlns:w10="urn:schemas-microsoft-com:office:word" xmlns:w="http://schemas.openxmlformats.org/wordprocessingml/2006/main" xmlns:wne="http://schemas.microsoft.com/office/word/2006/wordml">
   <w:p>
     <w:pPr>
       <w:pStyle w:val="Footer"/>
@@ -1705,7 +2618,7 @@
         <w:color w:val="1F4E79" w:themeColor="accent1" w:themeShade="80"/>
         <w:sz w:val="16"/>
       </w:rPr>
-      <w:t>4</w:t>
+      <w:t>2</w:t>
     </w:r>
     <w:r>
       <w:rPr>
@@ -1725,7 +2638,7 @@
 </file>
 
 <file path=word/footnotes.xml><?xml version="1.0" encoding="utf-8"?>
-<w:footnotes xmlns:wpc="http://schemas.microsoft.com/office/word/2010/wordprocessingCanvas" xmlns:cx="http://schemas.microsoft.com/office/drawing/2014/chartex" xmlns:cx1="http://schemas.microsoft.com/office/drawing/2015/9/8/chartex" xmlns:mc="http://schemas.openxmlformats.org/markup-compatibility/2006" xmlns:o="urn:schemas-microsoft-com:office:office" xmlns:r="http://schemas.openxmlformats.org/officeDocument/2006/relationships" xmlns:m="http://schemas.openxmlformats.org/officeDocument/2006/math" xmlns:v="urn:schemas-microsoft-com:vml" xmlns:wp14="http://schemas.microsoft.com/office/word/2010/wordprocessingDrawing" xmlns:wp="http://schemas.openxmlformats.org/drawingml/2006/wordprocessingDrawing" xmlns:w10="urn:schemas-microsoft-com:office:word" xmlns:w="http://schemas.openxmlformats.org/wordprocessingml/2006/main" xmlns:w14="http://schemas.microsoft.com/office/word/2010/wordml" xmlns:w15="http://schemas.microsoft.com/office/word/2012/wordml" xmlns:w16se="http://schemas.microsoft.com/office/word/2015/wordml/symex" xmlns:wpg="http://schemas.microsoft.com/office/word/2010/wordprocessingGroup" xmlns:wpi="http://schemas.microsoft.com/office/word/2010/wordprocessingInk" xmlns:wne="http://schemas.microsoft.com/office/word/2006/wordml" xmlns:wps="http://schemas.microsoft.com/office/word/2010/wordprocessingShape" mc:Ignorable="w14 w15 w16se wp14">
+<w:footnotes xmlns:ve="http://schemas.openxmlformats.org/markup-compatibility/2006" xmlns:o="urn:schemas-microsoft-com:office:office" xmlns:r="http://schemas.openxmlformats.org/officeDocument/2006/relationships" xmlns:m="http://schemas.openxmlformats.org/officeDocument/2006/math" xmlns:v="urn:schemas-microsoft-com:vml" xmlns:wp="http://schemas.openxmlformats.org/drawingml/2006/wordprocessingDrawing" xmlns:w10="urn:schemas-microsoft-com:office:word" xmlns:w="http://schemas.openxmlformats.org/wordprocessingml/2006/main" xmlns:wne="http://schemas.microsoft.com/office/word/2006/wordml">
   <w:footnote w:type="separator" w:id="-1">
     <w:p>
       <w:pPr>
@@ -1750,7 +2663,7 @@
 </file>
 
 <file path=word/header1.xml><?xml version="1.0" encoding="utf-8"?>
-<w:hdr xmlns:wpc="http://schemas.microsoft.com/office/word/2010/wordprocessingCanvas" xmlns:cx="http://schemas.microsoft.com/office/drawing/2014/chartex" xmlns:cx1="http://schemas.microsoft.com/office/drawing/2015/9/8/chartex" xmlns:mc="http://schemas.openxmlformats.org/markup-compatibility/2006" xmlns:o="urn:schemas-microsoft-com:office:office" xmlns:r="http://schemas.openxmlformats.org/officeDocument/2006/relationships" xmlns:m="http://schemas.openxmlformats.org/officeDocument/2006/math" xmlns:v="urn:schemas-microsoft-com:vml" xmlns:wp14="http://schemas.microsoft.com/office/word/2010/wordprocessingDrawing" xmlns:wp="http://schemas.openxmlformats.org/drawingml/2006/wordprocessingDrawing" xmlns:w10="urn:schemas-microsoft-com:office:word" xmlns:w="http://schemas.openxmlformats.org/wordprocessingml/2006/main" xmlns:w14="http://schemas.microsoft.com/office/word/2010/wordml" xmlns:w15="http://schemas.microsoft.com/office/word/2012/wordml" xmlns:w16se="http://schemas.microsoft.com/office/word/2015/wordml/symex" xmlns:wpg="http://schemas.microsoft.com/office/word/2010/wordprocessingGroup" xmlns:wpi="http://schemas.microsoft.com/office/word/2010/wordprocessingInk" xmlns:wne="http://schemas.microsoft.com/office/word/2006/wordml" xmlns:wps="http://schemas.microsoft.com/office/word/2010/wordprocessingShape" mc:Ignorable="w14 w15 w16se wp14">
+<w:hdr xmlns:ve="http://schemas.openxmlformats.org/markup-compatibility/2006" xmlns:o="urn:schemas-microsoft-com:office:office" xmlns:r="http://schemas.openxmlformats.org/officeDocument/2006/relationships" xmlns:m="http://schemas.openxmlformats.org/officeDocument/2006/math" xmlns:v="urn:schemas-microsoft-com:vml" xmlns:wp="http://schemas.openxmlformats.org/drawingml/2006/wordprocessingDrawing" xmlns:w10="urn:schemas-microsoft-com:office:word" xmlns:w="http://schemas.openxmlformats.org/wordprocessingml/2006/main" xmlns:wne="http://schemas.microsoft.com/office/word/2006/wordml">
   <w:p>
     <w:pPr>
       <w:pBdr>
@@ -1776,16 +2689,7 @@
         <w:sz w:val="20"/>
         <w:szCs w:val="26"/>
       </w:rPr>
-      <w:t xml:space="preserve">Test Report Sprint </w:t>
-    </w:r>
-    <w:r>
-      <w:rPr>
-        <w:rFonts w:asciiTheme="majorHAnsi" w:eastAsiaTheme="majorEastAsia" w:hAnsiTheme="majorHAnsi" w:cstheme="majorBidi"/>
-        <w:color w:val="2E74B5" w:themeColor="accent1" w:themeShade="BF"/>
-        <w:sz w:val="20"/>
-        <w:szCs w:val="26"/>
-      </w:rPr>
-      <w:t xml:space="preserve">XY </w:t>
+      <w:t xml:space="preserve">Test Report Sprint XY </w:t>
     </w:r>
   </w:p>
   <w:p>
@@ -1797,8 +2701,8 @@
 </file>
 
 <file path=word/numbering.xml><?xml version="1.0" encoding="utf-8"?>
-<w:numbering xmlns:wpc="http://schemas.microsoft.com/office/word/2010/wordprocessingCanvas" xmlns:cx="http://schemas.microsoft.com/office/drawing/2014/chartex" xmlns:cx1="http://schemas.microsoft.com/office/drawing/2015/9/8/chartex" xmlns:mc="http://schemas.openxmlformats.org/markup-compatibility/2006" xmlns:o="urn:schemas-microsoft-com:office:office" xmlns:r="http://schemas.openxmlformats.org/officeDocument/2006/relationships" xmlns:m="http://schemas.openxmlformats.org/officeDocument/2006/math" xmlns:v="urn:schemas-microsoft-com:vml" xmlns:wp14="http://schemas.microsoft.com/office/word/2010/wordprocessingDrawing" xmlns:wp="http://schemas.openxmlformats.org/drawingml/2006/wordprocessingDrawing" xmlns:w10="urn:schemas-microsoft-com:office:word" xmlns:w="http://schemas.openxmlformats.org/wordprocessingml/2006/main" xmlns:w14="http://schemas.microsoft.com/office/word/2010/wordml" xmlns:w15="http://schemas.microsoft.com/office/word/2012/wordml" xmlns:w16se="http://schemas.microsoft.com/office/word/2015/wordml/symex" xmlns:wpg="http://schemas.microsoft.com/office/word/2010/wordprocessingGroup" xmlns:wpi="http://schemas.microsoft.com/office/word/2010/wordprocessingInk" xmlns:wne="http://schemas.microsoft.com/office/word/2006/wordml" xmlns:wps="http://schemas.microsoft.com/office/word/2010/wordprocessingShape" mc:Ignorable="w14 w15 w16se wp14">
-  <w:abstractNum w:abstractNumId="0" w15:restartNumberingAfterBreak="0">
+<w:numbering xmlns:ve="http://schemas.openxmlformats.org/markup-compatibility/2006" xmlns:o="urn:schemas-microsoft-com:office:office" xmlns:r="http://schemas.openxmlformats.org/officeDocument/2006/relationships" xmlns:m="http://schemas.openxmlformats.org/officeDocument/2006/math" xmlns:v="urn:schemas-microsoft-com:vml" xmlns:wp="http://schemas.openxmlformats.org/drawingml/2006/wordprocessingDrawing" xmlns:w10="urn:schemas-microsoft-com:office:word" xmlns:w="http://schemas.openxmlformats.org/wordprocessingml/2006/main" xmlns:wne="http://schemas.microsoft.com/office/word/2006/wordml">
+  <w:abstractNum w:abstractNumId="0">
     <w:nsid w:val="28EB7526"/>
     <w:multiLevelType w:val="hybridMultilevel"/>
     <w:tmpl w:val="32CAFE2C"/>
@@ -1911,7 +2815,120 @@
       </w:rPr>
     </w:lvl>
   </w:abstractNum>
-  <w:abstractNum w:abstractNumId="1" w15:restartNumberingAfterBreak="0">
+  <w:abstractNum w:abstractNumId="1">
+    <w:nsid w:val="3D9D77A1"/>
+    <w:multiLevelType w:val="hybridMultilevel"/>
+    <w:tmpl w:val="AEF6A1C0"/>
+    <w:lvl w:ilvl="0" w:tplc="1A5244E4">
+      <w:start w:val="2019"/>
+      <w:numFmt w:val="bullet"/>
+      <w:lvlText w:val="-"/>
+      <w:lvlJc w:val="left"/>
+      <w:pPr>
+        <w:ind w:left="720" w:hanging="360"/>
+      </w:pPr>
+      <w:rPr>
+        <w:rFonts w:ascii="Calibri" w:eastAsiaTheme="minorHAnsi" w:hAnsi="Calibri" w:cs="Calibri" w:hint="default"/>
+      </w:rPr>
+    </w:lvl>
+    <w:lvl w:ilvl="1" w:tplc="04090003" w:tentative="1">
+      <w:start w:val="1"/>
+      <w:numFmt w:val="bullet"/>
+      <w:lvlText w:val="o"/>
+      <w:lvlJc w:val="left"/>
+      <w:pPr>
+        <w:ind w:left="1440" w:hanging="360"/>
+      </w:pPr>
+      <w:rPr>
+        <w:rFonts w:ascii="Courier New" w:hAnsi="Courier New" w:cs="Courier New" w:hint="default"/>
+      </w:rPr>
+    </w:lvl>
+    <w:lvl w:ilvl="2" w:tplc="04090005" w:tentative="1">
+      <w:start w:val="1"/>
+      <w:numFmt w:val="bullet"/>
+      <w:lvlText w:val=""/>
+      <w:lvlJc w:val="left"/>
+      <w:pPr>
+        <w:ind w:left="2160" w:hanging="360"/>
+      </w:pPr>
+      <w:rPr>
+        <w:rFonts w:ascii="Wingdings" w:hAnsi="Wingdings" w:hint="default"/>
+      </w:rPr>
+    </w:lvl>
+    <w:lvl w:ilvl="3" w:tplc="04090001" w:tentative="1">
+      <w:start w:val="1"/>
+      <w:numFmt w:val="bullet"/>
+      <w:lvlText w:val=""/>
+      <w:lvlJc w:val="left"/>
+      <w:pPr>
+        <w:ind w:left="2880" w:hanging="360"/>
+      </w:pPr>
+      <w:rPr>
+        <w:rFonts w:ascii="Symbol" w:hAnsi="Symbol" w:hint="default"/>
+      </w:rPr>
+    </w:lvl>
+    <w:lvl w:ilvl="4" w:tplc="04090003" w:tentative="1">
+      <w:start w:val="1"/>
+      <w:numFmt w:val="bullet"/>
+      <w:lvlText w:val="o"/>
+      <w:lvlJc w:val="left"/>
+      <w:pPr>
+        <w:ind w:left="3600" w:hanging="360"/>
+      </w:pPr>
+      <w:rPr>
+        <w:rFonts w:ascii="Courier New" w:hAnsi="Courier New" w:cs="Courier New" w:hint="default"/>
+      </w:rPr>
+    </w:lvl>
+    <w:lvl w:ilvl="5" w:tplc="04090005" w:tentative="1">
+      <w:start w:val="1"/>
+      <w:numFmt w:val="bullet"/>
+      <w:lvlText w:val=""/>
+      <w:lvlJc w:val="left"/>
+      <w:pPr>
+        <w:ind w:left="4320" w:hanging="360"/>
+      </w:pPr>
+      <w:rPr>
+        <w:rFonts w:ascii="Wingdings" w:hAnsi="Wingdings" w:hint="default"/>
+      </w:rPr>
+    </w:lvl>
+    <w:lvl w:ilvl="6" w:tplc="04090001" w:tentative="1">
+      <w:start w:val="1"/>
+      <w:numFmt w:val="bullet"/>
+      <w:lvlText w:val=""/>
+      <w:lvlJc w:val="left"/>
+      <w:pPr>
+        <w:ind w:left="5040" w:hanging="360"/>
+      </w:pPr>
+      <w:rPr>
+        <w:rFonts w:ascii="Symbol" w:hAnsi="Symbol" w:hint="default"/>
+      </w:rPr>
+    </w:lvl>
+    <w:lvl w:ilvl="7" w:tplc="04090003" w:tentative="1">
+      <w:start w:val="1"/>
+      <w:numFmt w:val="bullet"/>
+      <w:lvlText w:val="o"/>
+      <w:lvlJc w:val="left"/>
+      <w:pPr>
+        <w:ind w:left="5760" w:hanging="360"/>
+      </w:pPr>
+      <w:rPr>
+        <w:rFonts w:ascii="Courier New" w:hAnsi="Courier New" w:cs="Courier New" w:hint="default"/>
+      </w:rPr>
+    </w:lvl>
+    <w:lvl w:ilvl="8" w:tplc="04090005" w:tentative="1">
+      <w:start w:val="1"/>
+      <w:numFmt w:val="bullet"/>
+      <w:lvlText w:val=""/>
+      <w:lvlJc w:val="left"/>
+      <w:pPr>
+        <w:ind w:left="6480" w:hanging="360"/>
+      </w:pPr>
+      <w:rPr>
+        <w:rFonts w:ascii="Wingdings" w:hAnsi="Wingdings" w:hint="default"/>
+      </w:rPr>
+    </w:lvl>
+  </w:abstractNum>
+  <w:abstractNum w:abstractNumId="2">
     <w:nsid w:val="673D5A35"/>
     <w:multiLevelType w:val="hybridMultilevel"/>
     <w:tmpl w:val="C41AA91A"/>
@@ -1998,7 +3015,7 @@
       </w:pPr>
     </w:lvl>
   </w:abstractNum>
-  <w:abstractNum w:abstractNumId="2" w15:restartNumberingAfterBreak="0">
+  <w:abstractNum w:abstractNumId="3">
     <w:nsid w:val="69AA7E09"/>
     <w:multiLevelType w:val="hybridMultilevel"/>
     <w:tmpl w:val="07E4F100"/>
@@ -2111,7 +3128,7 @@
       </w:rPr>
     </w:lvl>
   </w:abstractNum>
-  <w:abstractNum w:abstractNumId="3" w15:restartNumberingAfterBreak="0">
+  <w:abstractNum w:abstractNumId="4">
     <w:nsid w:val="76375AC6"/>
     <w:multiLevelType w:val="hybridMultilevel"/>
     <w:tmpl w:val="46FCC516"/>
@@ -2225,22 +3242,25 @@
     </w:lvl>
   </w:abstractNum>
   <w:num w:numId="1">
-    <w:abstractNumId w:val="1"/>
+    <w:abstractNumId w:val="2"/>
   </w:num>
   <w:num w:numId="2">
-    <w:abstractNumId w:val="3"/>
+    <w:abstractNumId w:val="4"/>
   </w:num>
   <w:num w:numId="3">
     <w:abstractNumId w:val="0"/>
   </w:num>
   <w:num w:numId="4">
-    <w:abstractNumId w:val="2"/>
+    <w:abstractNumId w:val="3"/>
+  </w:num>
+  <w:num w:numId="5">
+    <w:abstractNumId w:val="1"/>
   </w:num>
 </w:numbering>
 </file>
 
 <file path=word/styles.xml><?xml version="1.0" encoding="utf-8"?>
-<w:styles xmlns:mc="http://schemas.openxmlformats.org/markup-compatibility/2006" xmlns:r="http://schemas.openxmlformats.org/officeDocument/2006/relationships" xmlns:w="http://schemas.openxmlformats.org/wordprocessingml/2006/main" xmlns:w14="http://schemas.microsoft.com/office/word/2010/wordml" xmlns:w15="http://schemas.microsoft.com/office/word/2012/wordml" xmlns:w16se="http://schemas.microsoft.com/office/word/2015/wordml/symex" mc:Ignorable="w14 w15 w16se">
+<w:styles xmlns:r="http://schemas.openxmlformats.org/officeDocument/2006/relationships" xmlns:w="http://schemas.openxmlformats.org/wordprocessingml/2006/main">
   <w:docDefaults>
     <w:rPrDefault>
       <w:rPr>
@@ -2256,378 +3276,144 @@
       </w:pPr>
     </w:pPrDefault>
   </w:docDefaults>
-  <w:latentStyles w:defLockedState="0" w:defUIPriority="99" w:defSemiHidden="0" w:defUnhideWhenUsed="0" w:defQFormat="0" w:count="371">
-    <w:lsdException w:name="Normal" w:uiPriority="0" w:qFormat="1"/>
-    <w:lsdException w:name="heading 1" w:uiPriority="9" w:qFormat="1"/>
-    <w:lsdException w:name="heading 2" w:semiHidden="1" w:uiPriority="9" w:unhideWhenUsed="1" w:qFormat="1"/>
-    <w:lsdException w:name="heading 3" w:semiHidden="1" w:uiPriority="9" w:unhideWhenUsed="1" w:qFormat="1"/>
-    <w:lsdException w:name="heading 4" w:semiHidden="1" w:uiPriority="9" w:unhideWhenUsed="1" w:qFormat="1"/>
-    <w:lsdException w:name="heading 5" w:semiHidden="1" w:uiPriority="9" w:unhideWhenUsed="1" w:qFormat="1"/>
-    <w:lsdException w:name="heading 6" w:semiHidden="1" w:uiPriority="9" w:unhideWhenUsed="1" w:qFormat="1"/>
-    <w:lsdException w:name="heading 7" w:semiHidden="1" w:uiPriority="9" w:unhideWhenUsed="1" w:qFormat="1"/>
-    <w:lsdException w:name="heading 8" w:semiHidden="1" w:uiPriority="9" w:unhideWhenUsed="1" w:qFormat="1"/>
-    <w:lsdException w:name="heading 9" w:semiHidden="1" w:uiPriority="9" w:unhideWhenUsed="1" w:qFormat="1"/>
-    <w:lsdException w:name="index 1" w:semiHidden="1" w:unhideWhenUsed="1"/>
-    <w:lsdException w:name="index 2" w:semiHidden="1" w:unhideWhenUsed="1"/>
-    <w:lsdException w:name="index 3" w:semiHidden="1" w:unhideWhenUsed="1"/>
-    <w:lsdException w:name="index 4" w:semiHidden="1" w:unhideWhenUsed="1"/>
-    <w:lsdException w:name="index 5" w:semiHidden="1" w:unhideWhenUsed="1"/>
-    <w:lsdException w:name="index 6" w:semiHidden="1" w:unhideWhenUsed="1"/>
-    <w:lsdException w:name="index 7" w:semiHidden="1" w:unhideWhenUsed="1"/>
-    <w:lsdException w:name="index 8" w:semiHidden="1" w:unhideWhenUsed="1"/>
-    <w:lsdException w:name="index 9" w:semiHidden="1" w:unhideWhenUsed="1"/>
-    <w:lsdException w:name="toc 1" w:semiHidden="1" w:uiPriority="39" w:unhideWhenUsed="1"/>
-    <w:lsdException w:name="toc 2" w:semiHidden="1" w:uiPriority="39" w:unhideWhenUsed="1"/>
-    <w:lsdException w:name="toc 3" w:semiHidden="1" w:uiPriority="39" w:unhideWhenUsed="1"/>
-    <w:lsdException w:name="toc 4" w:semiHidden="1" w:uiPriority="39" w:unhideWhenUsed="1"/>
-    <w:lsdException w:name="toc 5" w:semiHidden="1" w:uiPriority="39" w:unhideWhenUsed="1"/>
-    <w:lsdException w:name="toc 6" w:semiHidden="1" w:uiPriority="39" w:unhideWhenUsed="1"/>
-    <w:lsdException w:name="toc 7" w:semiHidden="1" w:uiPriority="39" w:unhideWhenUsed="1"/>
-    <w:lsdException w:name="toc 8" w:semiHidden="1" w:uiPriority="39" w:unhideWhenUsed="1"/>
-    <w:lsdException w:name="toc 9" w:semiHidden="1" w:uiPriority="39" w:unhideWhenUsed="1"/>
-    <w:lsdException w:name="Normal Indent" w:semiHidden="1" w:unhideWhenUsed="1"/>
-    <w:lsdException w:name="footnote text" w:semiHidden="1" w:unhideWhenUsed="1"/>
-    <w:lsdException w:name="annotation text" w:semiHidden="1" w:unhideWhenUsed="1"/>
-    <w:lsdException w:name="header" w:semiHidden="1" w:unhideWhenUsed="1"/>
-    <w:lsdException w:name="footer" w:semiHidden="1" w:unhideWhenUsed="1"/>
-    <w:lsdException w:name="index heading" w:semiHidden="1" w:unhideWhenUsed="1"/>
-    <w:lsdException w:name="caption" w:semiHidden="1" w:uiPriority="35" w:unhideWhenUsed="1" w:qFormat="1"/>
-    <w:lsdException w:name="table of figures" w:semiHidden="1" w:unhideWhenUsed="1"/>
-    <w:lsdException w:name="envelope address" w:semiHidden="1" w:unhideWhenUsed="1"/>
-    <w:lsdException w:name="envelope return" w:semiHidden="1" w:unhideWhenUsed="1"/>
-    <w:lsdException w:name="footnote reference" w:semiHidden="1" w:unhideWhenUsed="1"/>
-    <w:lsdException w:name="annotation reference" w:semiHidden="1" w:unhideWhenUsed="1"/>
-    <w:lsdException w:name="line number" w:semiHidden="1" w:unhideWhenUsed="1"/>
-    <w:lsdException w:name="page number" w:semiHidden="1" w:unhideWhenUsed="1"/>
-    <w:lsdException w:name="endnote reference" w:semiHidden="1" w:unhideWhenUsed="1"/>
-    <w:lsdException w:name="endnote text" w:semiHidden="1" w:unhideWhenUsed="1"/>
-    <w:lsdException w:name="table of authorities" w:semiHidden="1" w:unhideWhenUsed="1"/>
-    <w:lsdException w:name="macro" w:semiHidden="1" w:unhideWhenUsed="1"/>
-    <w:lsdException w:name="toa heading" w:semiHidden="1" w:unhideWhenUsed="1"/>
-    <w:lsdException w:name="List" w:semiHidden="1" w:unhideWhenUsed="1"/>
-    <w:lsdException w:name="List Bullet" w:semiHidden="1" w:unhideWhenUsed="1"/>
-    <w:lsdException w:name="List Number" w:semiHidden="1" w:unhideWhenUsed="1"/>
-    <w:lsdException w:name="List 2" w:semiHidden="1" w:unhideWhenUsed="1"/>
-    <w:lsdException w:name="List 3" w:semiHidden="1" w:unhideWhenUsed="1"/>
-    <w:lsdException w:name="List 4" w:semiHidden="1" w:unhideWhenUsed="1"/>
-    <w:lsdException w:name="List 5" w:semiHidden="1" w:unhideWhenUsed="1"/>
-    <w:lsdException w:name="List Bullet 2" w:semiHidden="1" w:unhideWhenUsed="1"/>
-    <w:lsdException w:name="List Bullet 3" w:semiHidden="1" w:unhideWhenUsed="1"/>
-    <w:lsdException w:name="List Bullet 4" w:semiHidden="1" w:unhideWhenUsed="1"/>
-    <w:lsdException w:name="List Bullet 5" w:semiHidden="1" w:unhideWhenUsed="1"/>
-    <w:lsdException w:name="List Number 2" w:semiHidden="1" w:unhideWhenUsed="1"/>
-    <w:lsdException w:name="List Number 3" w:semiHidden="1" w:unhideWhenUsed="1"/>
-    <w:lsdException w:name="List Number 4" w:semiHidden="1" w:unhideWhenUsed="1"/>
-    <w:lsdException w:name="List Number 5" w:semiHidden="1" w:unhideWhenUsed="1"/>
-    <w:lsdException w:name="Title" w:uiPriority="10" w:qFormat="1"/>
-    <w:lsdException w:name="Closing" w:semiHidden="1" w:unhideWhenUsed="1"/>
-    <w:lsdException w:name="Signature" w:semiHidden="1" w:unhideWhenUsed="1"/>
-    <w:lsdException w:name="Default Paragraph Font" w:semiHidden="1" w:uiPriority="1" w:unhideWhenUsed="1"/>
-    <w:lsdException w:name="Body Text" w:semiHidden="1" w:unhideWhenUsed="1"/>
-    <w:lsdException w:name="Body Text Indent" w:semiHidden="1" w:unhideWhenUsed="1"/>
-    <w:lsdException w:name="List Continue" w:semiHidden="1" w:unhideWhenUsed="1"/>
-    <w:lsdException w:name="List Continue 2" w:semiHidden="1" w:unhideWhenUsed="1"/>
-    <w:lsdException w:name="List Continue 3" w:semiHidden="1" w:unhideWhenUsed="1"/>
-    <w:lsdException w:name="List Continue 4" w:semiHidden="1" w:unhideWhenUsed="1"/>
-    <w:lsdException w:name="List Continue 5" w:semiHidden="1" w:unhideWhenUsed="1"/>
-    <w:lsdException w:name="Message Header" w:semiHidden="1" w:unhideWhenUsed="1"/>
-    <w:lsdException w:name="Subtitle" w:uiPriority="11" w:qFormat="1"/>
-    <w:lsdException w:name="Salutation" w:semiHidden="1" w:unhideWhenUsed="1"/>
-    <w:lsdException w:name="Date" w:semiHidden="1" w:unhideWhenUsed="1"/>
-    <w:lsdException w:name="Body Text First Indent" w:semiHidden="1" w:unhideWhenUsed="1"/>
-    <w:lsdException w:name="Body Text First Indent 2" w:semiHidden="1" w:unhideWhenUsed="1"/>
-    <w:lsdException w:name="Note Heading" w:semiHidden="1" w:unhideWhenUsed="1"/>
-    <w:lsdException w:name="Body Text 2" w:semiHidden="1" w:unhideWhenUsed="1"/>
-    <w:lsdException w:name="Body Text 3" w:semiHidden="1" w:unhideWhenUsed="1"/>
-    <w:lsdException w:name="Body Text Indent 2" w:semiHidden="1" w:unhideWhenUsed="1"/>
-    <w:lsdException w:name="Body Text Indent 3" w:semiHidden="1" w:unhideWhenUsed="1"/>
-    <w:lsdException w:name="Block Text" w:semiHidden="1" w:unhideWhenUsed="1"/>
-    <w:lsdException w:name="Hyperlink" w:semiHidden="1" w:unhideWhenUsed="1"/>
-    <w:lsdException w:name="FollowedHyperlink" w:semiHidden="1" w:unhideWhenUsed="1"/>
-    <w:lsdException w:name="Strong" w:uiPriority="22" w:qFormat="1"/>
-    <w:lsdException w:name="Emphasis" w:uiPriority="20" w:qFormat="1"/>
-    <w:lsdException w:name="Document Map" w:semiHidden="1" w:unhideWhenUsed="1"/>
-    <w:lsdException w:name="Plain Text" w:semiHidden="1" w:unhideWhenUsed="1"/>
-    <w:lsdException w:name="E-mail Signature" w:semiHidden="1" w:unhideWhenUsed="1"/>
-    <w:lsdException w:name="HTML Top of Form" w:semiHidden="1" w:unhideWhenUsed="1"/>
-    <w:lsdException w:name="HTML Bottom of Form" w:semiHidden="1" w:unhideWhenUsed="1"/>
-    <w:lsdException w:name="Normal (Web)" w:semiHidden="1" w:unhideWhenUsed="1"/>
-    <w:lsdException w:name="HTML Acronym" w:semiHidden="1" w:unhideWhenUsed="1"/>
-    <w:lsdException w:name="HTML Address" w:semiHidden="1" w:unhideWhenUsed="1"/>
-    <w:lsdException w:name="HTML Cite" w:semiHidden="1" w:unhideWhenUsed="1"/>
-    <w:lsdException w:name="HTML Code" w:semiHidden="1" w:unhideWhenUsed="1"/>
-    <w:lsdException w:name="HTML Definition" w:semiHidden="1" w:unhideWhenUsed="1"/>
-    <w:lsdException w:name="HTML Keyboard" w:semiHidden="1" w:unhideWhenUsed="1"/>
-    <w:lsdException w:name="HTML Preformatted" w:semiHidden="1" w:unhideWhenUsed="1"/>
-    <w:lsdException w:name="HTML Sample" w:semiHidden="1" w:unhideWhenUsed="1"/>
-    <w:lsdException w:name="HTML Typewriter" w:semiHidden="1" w:unhideWhenUsed="1"/>
-    <w:lsdException w:name="HTML Variable" w:semiHidden="1" w:unhideWhenUsed="1"/>
-    <w:lsdException w:name="Normal Table" w:semiHidden="1" w:unhideWhenUsed="1"/>
-    <w:lsdException w:name="annotation subject" w:semiHidden="1" w:unhideWhenUsed="1"/>
-    <w:lsdException w:name="No List" w:semiHidden="1" w:unhideWhenUsed="1"/>
-    <w:lsdException w:name="Outline List 1" w:semiHidden="1" w:unhideWhenUsed="1"/>
-    <w:lsdException w:name="Outline List 2" w:semiHidden="1" w:unhideWhenUsed="1"/>
-    <w:lsdException w:name="Outline List 3" w:semiHidden="1" w:unhideWhenUsed="1"/>
-    <w:lsdException w:name="Table Simple 1" w:semiHidden="1" w:unhideWhenUsed="1"/>
-    <w:lsdException w:name="Table Simple 2" w:semiHidden="1" w:unhideWhenUsed="1"/>
-    <w:lsdException w:name="Table Simple 3" w:semiHidden="1" w:unhideWhenUsed="1"/>
-    <w:lsdException w:name="Table Classic 1" w:semiHidden="1" w:unhideWhenUsed="1"/>
-    <w:lsdException w:name="Table Classic 2" w:semiHidden="1" w:unhideWhenUsed="1"/>
-    <w:lsdException w:name="Table Classic 3" w:semiHidden="1" w:unhideWhenUsed="1"/>
-    <w:lsdException w:name="Table Classic 4" w:semiHidden="1" w:unhideWhenUsed="1"/>
-    <w:lsdException w:name="Table Colorful 1" w:semiHidden="1" w:unhideWhenUsed="1"/>
-    <w:lsdException w:name="Table Colorful 2" w:semiHidden="1" w:unhideWhenUsed="1"/>
-    <w:lsdException w:name="Table Colorful 3" w:semiHidden="1" w:unhideWhenUsed="1"/>
-    <w:lsdException w:name="Table Columns 1" w:semiHidden="1" w:unhideWhenUsed="1"/>
-    <w:lsdException w:name="Table Columns 2" w:semiHidden="1" w:unhideWhenUsed="1"/>
-    <w:lsdException w:name="Table Columns 3" w:semiHidden="1" w:unhideWhenUsed="1"/>
-    <w:lsdException w:name="Table Columns 4" w:semiHidden="1" w:unhideWhenUsed="1"/>
-    <w:lsdException w:name="Table Columns 5" w:semiHidden="1" w:unhideWhenUsed="1"/>
-    <w:lsdException w:name="Table Grid 1" w:semiHidden="1" w:unhideWhenUsed="1"/>
-    <w:lsdException w:name="Table Grid 2" w:semiHidden="1" w:unhideWhenUsed="1"/>
-    <w:lsdException w:name="Table Grid 3" w:semiHidden="1" w:unhideWhenUsed="1"/>
-    <w:lsdException w:name="Table Grid 4" w:semiHidden="1" w:unhideWhenUsed="1"/>
-    <w:lsdException w:name="Table Grid 5" w:semiHidden="1" w:unhideWhenUsed="1"/>
-    <w:lsdException w:name="Table Grid 6" w:semiHidden="1" w:unhideWhenUsed="1"/>
-    <w:lsdException w:name="Table Grid 7" w:semiHidden="1" w:unhideWhenUsed="1"/>
-    <w:lsdException w:name="Table Grid 8" w:semiHidden="1" w:unhideWhenUsed="1"/>
-    <w:lsdException w:name="Table List 1" w:semiHidden="1" w:unhideWhenUsed="1"/>
-    <w:lsdException w:name="Table List 2" w:semiHidden="1" w:unhideWhenUsed="1"/>
-    <w:lsdException w:name="Table List 3" w:semiHidden="1" w:unhideWhenUsed="1"/>
-    <w:lsdException w:name="Table List 4" w:semiHidden="1" w:unhideWhenUsed="1"/>
-    <w:lsdException w:name="Table List 5" w:semiHidden="1" w:unhideWhenUsed="1"/>
-    <w:lsdException w:name="Table List 6" w:semiHidden="1" w:unhideWhenUsed="1"/>
-    <w:lsdException w:name="Table List 7" w:semiHidden="1" w:unhideWhenUsed="1"/>
-    <w:lsdException w:name="Table List 8" w:semiHidden="1" w:unhideWhenUsed="1"/>
-    <w:lsdException w:name="Table 3D effects 1" w:semiHidden="1" w:unhideWhenUsed="1"/>
-    <w:lsdException w:name="Table 3D effects 2" w:semiHidden="1" w:unhideWhenUsed="1"/>
-    <w:lsdException w:name="Table 3D effects 3" w:semiHidden="1" w:unhideWhenUsed="1"/>
-    <w:lsdException w:name="Table Contemporary" w:semiHidden="1" w:unhideWhenUsed="1"/>
-    <w:lsdException w:name="Table Elegant" w:semiHidden="1" w:unhideWhenUsed="1"/>
-    <w:lsdException w:name="Table Professional" w:semiHidden="1" w:unhideWhenUsed="1"/>
-    <w:lsdException w:name="Table Subtle 1" w:semiHidden="1" w:unhideWhenUsed="1"/>
-    <w:lsdException w:name="Table Subtle 2" w:semiHidden="1" w:unhideWhenUsed="1"/>
-    <w:lsdException w:name="Table Web 1" w:semiHidden="1" w:unhideWhenUsed="1"/>
-    <w:lsdException w:name="Table Web 2" w:semiHidden="1" w:unhideWhenUsed="1"/>
-    <w:lsdException w:name="Table Web 3" w:semiHidden="1" w:unhideWhenUsed="1"/>
-    <w:lsdException w:name="Balloon Text" w:semiHidden="1" w:unhideWhenUsed="1"/>
-    <w:lsdException w:name="Table Grid" w:uiPriority="39"/>
-    <w:lsdException w:name="Table Theme" w:semiHidden="1" w:unhideWhenUsed="1"/>
-    <w:lsdException w:name="Placeholder Text" w:semiHidden="1"/>
-    <w:lsdException w:name="No Spacing" w:uiPriority="1" w:qFormat="1"/>
-    <w:lsdException w:name="Light Shading" w:uiPriority="60"/>
-    <w:lsdException w:name="Light List" w:uiPriority="61"/>
-    <w:lsdException w:name="Light Grid" w:uiPriority="62"/>
-    <w:lsdException w:name="Medium Shading 1" w:uiPriority="63"/>
-    <w:lsdException w:name="Medium Shading 2" w:uiPriority="64"/>
-    <w:lsdException w:name="Medium List 1" w:uiPriority="65"/>
-    <w:lsdException w:name="Medium List 2" w:uiPriority="66"/>
-    <w:lsdException w:name="Medium Grid 1" w:uiPriority="67"/>
-    <w:lsdException w:name="Medium Grid 2" w:uiPriority="68"/>
-    <w:lsdException w:name="Medium Grid 3" w:uiPriority="69"/>
-    <w:lsdException w:name="Dark List" w:uiPriority="70"/>
-    <w:lsdException w:name="Colorful Shading" w:uiPriority="71"/>
-    <w:lsdException w:name="Colorful List" w:uiPriority="72"/>
-    <w:lsdException w:name="Colorful Grid" w:uiPriority="73"/>
-    <w:lsdException w:name="Light Shading Accent 1" w:uiPriority="60"/>
-    <w:lsdException w:name="Light List Accent 1" w:uiPriority="61"/>
-    <w:lsdException w:name="Light Grid Accent 1" w:uiPriority="62"/>
-    <w:lsdException w:name="Medium Shading 1 Accent 1" w:uiPriority="63"/>
-    <w:lsdException w:name="Medium Shading 2 Accent 1" w:uiPriority="64"/>
-    <w:lsdException w:name="Medium List 1 Accent 1" w:uiPriority="65"/>
-    <w:lsdException w:name="Revision" w:semiHidden="1"/>
-    <w:lsdException w:name="List Paragraph" w:uiPriority="34" w:qFormat="1"/>
-    <w:lsdException w:name="Quote" w:uiPriority="29" w:qFormat="1"/>
-    <w:lsdException w:name="Intense Quote" w:uiPriority="30" w:qFormat="1"/>
-    <w:lsdException w:name="Medium List 2 Accent 1" w:uiPriority="66"/>
-    <w:lsdException w:name="Medium Grid 1 Accent 1" w:uiPriority="67"/>
-    <w:lsdException w:name="Medium Grid 2 Accent 1" w:uiPriority="68"/>
-    <w:lsdException w:name="Medium Grid 3 Accent 1" w:uiPriority="69"/>
-    <w:lsdException w:name="Dark List Accent 1" w:uiPriority="70"/>
-    <w:lsdException w:name="Colorful Shading Accent 1" w:uiPriority="71"/>
-    <w:lsdException w:name="Colorful List Accent 1" w:uiPriority="72"/>
-    <w:lsdException w:name="Colorful Grid Accent 1" w:uiPriority="73"/>
-    <w:lsdException w:name="Light Shading Accent 2" w:uiPriority="60"/>
-    <w:lsdException w:name="Light List Accent 2" w:uiPriority="61"/>
-    <w:lsdException w:name="Light Grid Accent 2" w:uiPriority="62"/>
-    <w:lsdException w:name="Medium Shading 1 Accent 2" w:uiPriority="63"/>
-    <w:lsdException w:name="Medium Shading 2 Accent 2" w:uiPriority="64"/>
-    <w:lsdException w:name="Medium List 1 Accent 2" w:uiPriority="65"/>
-    <w:lsdException w:name="Medium List 2 Accent 2" w:uiPriority="66"/>
-    <w:lsdException w:name="Medium Grid 1 Accent 2" w:uiPriority="67"/>
-    <w:lsdException w:name="Medium Grid 2 Accent 2" w:uiPriority="68"/>
-    <w:lsdException w:name="Medium Grid 3 Accent 2" w:uiPriority="69"/>
-    <w:lsdException w:name="Dark List Accent 2" w:uiPriority="70"/>
-    <w:lsdException w:name="Colorful Shading Accent 2" w:uiPriority="71"/>
-    <w:lsdException w:name="Colorful List Accent 2" w:uiPriority="72"/>
-    <w:lsdException w:name="Colorful Grid Accent 2" w:uiPriority="73"/>
-    <w:lsdException w:name="Light Shading Accent 3" w:uiPriority="60"/>
-    <w:lsdException w:name="Light List Accent 3" w:uiPriority="61"/>
-    <w:lsdException w:name="Light Grid Accent 3" w:uiPriority="62"/>
-    <w:lsdException w:name="Medium Shading 1 Accent 3" w:uiPriority="63"/>
-    <w:lsdException w:name="Medium Shading 2 Accent 3" w:uiPriority="64"/>
-    <w:lsdException w:name="Medium List 1 Accent 3" w:uiPriority="65"/>
-    <w:lsdException w:name="Medium List 2 Accent 3" w:uiPriority="66"/>
-    <w:lsdException w:name="Medium Grid 1 Accent 3" w:uiPriority="67"/>
-    <w:lsdException w:name="Medium Grid 2 Accent 3" w:uiPriority="68"/>
-    <w:lsdException w:name="Medium Grid 3 Accent 3" w:uiPriority="69"/>
-    <w:lsdException w:name="Dark List Accent 3" w:uiPriority="70"/>
-    <w:lsdException w:name="Colorful Shading Accent 3" w:uiPriority="71"/>
-    <w:lsdException w:name="Colorful List Accent 3" w:uiPriority="72"/>
-    <w:lsdException w:name="Colorful Grid Accent 3" w:uiPriority="73"/>
-    <w:lsdException w:name="Light Shading Accent 4" w:uiPriority="60"/>
-    <w:lsdException w:name="Light List Accent 4" w:uiPriority="61"/>
-    <w:lsdException w:name="Light Grid Accent 4" w:uiPriority="62"/>
-    <w:lsdException w:name="Medium Shading 1 Accent 4" w:uiPriority="63"/>
-    <w:lsdException w:name="Medium Shading 2 Accent 4" w:uiPriority="64"/>
-    <w:lsdException w:name="Medium List 1 Accent 4" w:uiPriority="65"/>
-    <w:lsdException w:name="Medium List 2 Accent 4" w:uiPriority="66"/>
-    <w:lsdException w:name="Medium Grid 1 Accent 4" w:uiPriority="67"/>
-    <w:lsdException w:name="Medium Grid 2 Accent 4" w:uiPriority="68"/>
-    <w:lsdException w:name="Medium Grid 3 Accent 4" w:uiPriority="69"/>
-    <w:lsdException w:name="Dark List Accent 4" w:uiPriority="70"/>
-    <w:lsdException w:name="Colorful Shading Accent 4" w:uiPriority="71"/>
-    <w:lsdException w:name="Colorful List Accent 4" w:uiPriority="72"/>
-    <w:lsdException w:name="Colorful Grid Accent 4" w:uiPriority="73"/>
-    <w:lsdException w:name="Light Shading Accent 5" w:uiPriority="60"/>
-    <w:lsdException w:name="Light List Accent 5" w:uiPriority="61"/>
-    <w:lsdException w:name="Light Grid Accent 5" w:uiPriority="62"/>
-    <w:lsdException w:name="Medium Shading 1 Accent 5" w:uiPriority="63"/>
-    <w:lsdException w:name="Medium Shading 2 Accent 5" w:uiPriority="64"/>
-    <w:lsdException w:name="Medium List 1 Accent 5" w:uiPriority="65"/>
-    <w:lsdException w:name="Medium List 2 Accent 5" w:uiPriority="66"/>
-    <w:lsdException w:name="Medium Grid 1 Accent 5" w:uiPriority="67"/>
-    <w:lsdException w:name="Medium Grid 2 Accent 5" w:uiPriority="68"/>
-    <w:lsdException w:name="Medium Grid 3 Accent 5" w:uiPriority="69"/>
-    <w:lsdException w:name="Dark List Accent 5" w:uiPriority="70"/>
-    <w:lsdException w:name="Colorful Shading Accent 5" w:uiPriority="71"/>
-    <w:lsdException w:name="Colorful List Accent 5" w:uiPriority="72"/>
-    <w:lsdException w:name="Colorful Grid Accent 5" w:uiPriority="73"/>
-    <w:lsdException w:name="Light Shading Accent 6" w:uiPriority="60"/>
-    <w:lsdException w:name="Light List Accent 6" w:uiPriority="61"/>
-    <w:lsdException w:name="Light Grid Accent 6" w:uiPriority="62"/>
-    <w:lsdException w:name="Medium Shading 1 Accent 6" w:uiPriority="63"/>
-    <w:lsdException w:name="Medium Shading 2 Accent 6" w:uiPriority="64"/>
-    <w:lsdException w:name="Medium List 1 Accent 6" w:uiPriority="65"/>
-    <w:lsdException w:name="Medium List 2 Accent 6" w:uiPriority="66"/>
-    <w:lsdException w:name="Medium Grid 1 Accent 6" w:uiPriority="67"/>
-    <w:lsdException w:name="Medium Grid 2 Accent 6" w:uiPriority="68"/>
-    <w:lsdException w:name="Medium Grid 3 Accent 6" w:uiPriority="69"/>
-    <w:lsdException w:name="Dark List Accent 6" w:uiPriority="70"/>
-    <w:lsdException w:name="Colorful Shading Accent 6" w:uiPriority="71"/>
-    <w:lsdException w:name="Colorful List Accent 6" w:uiPriority="72"/>
-    <w:lsdException w:name="Colorful Grid Accent 6" w:uiPriority="73"/>
-    <w:lsdException w:name="Subtle Emphasis" w:uiPriority="19" w:qFormat="1"/>
-    <w:lsdException w:name="Intense Emphasis" w:uiPriority="21" w:qFormat="1"/>
-    <w:lsdException w:name="Subtle Reference" w:uiPriority="31" w:qFormat="1"/>
-    <w:lsdException w:name="Intense Reference" w:uiPriority="32" w:qFormat="1"/>
-    <w:lsdException w:name="Book Title" w:uiPriority="33" w:qFormat="1"/>
-    <w:lsdException w:name="Bibliography" w:semiHidden="1" w:uiPriority="37" w:unhideWhenUsed="1"/>
-    <w:lsdException w:name="TOC Heading" w:semiHidden="1" w:uiPriority="39" w:unhideWhenUsed="1" w:qFormat="1"/>
-    <w:lsdException w:name="Plain Table 1" w:uiPriority="41"/>
-    <w:lsdException w:name="Plain Table 2" w:uiPriority="42"/>
-    <w:lsdException w:name="Plain Table 3" w:uiPriority="43"/>
-    <w:lsdException w:name="Plain Table 4" w:uiPriority="44"/>
-    <w:lsdException w:name="Plain Table 5" w:uiPriority="45"/>
-    <w:lsdException w:name="Grid Table Light" w:uiPriority="40"/>
-    <w:lsdException w:name="Grid Table 1 Light" w:uiPriority="46"/>
-    <w:lsdException w:name="Grid Table 2" w:uiPriority="47"/>
-    <w:lsdException w:name="Grid Table 3" w:uiPriority="48"/>
-    <w:lsdException w:name="Grid Table 4" w:uiPriority="49"/>
-    <w:lsdException w:name="Grid Table 5 Dark" w:uiPriority="50"/>
-    <w:lsdException w:name="Grid Table 6 Colorful" w:uiPriority="51"/>
-    <w:lsdException w:name="Grid Table 7 Colorful" w:uiPriority="52"/>
-    <w:lsdException w:name="Grid Table 1 Light Accent 1" w:uiPriority="46"/>
-    <w:lsdException w:name="Grid Table 2 Accent 1" w:uiPriority="47"/>
-    <w:lsdException w:name="Grid Table 3 Accent 1" w:uiPriority="48"/>
-    <w:lsdException w:name="Grid Table 4 Accent 1" w:uiPriority="49"/>
-    <w:lsdException w:name="Grid Table 5 Dark Accent 1" w:uiPriority="50"/>
-    <w:lsdException w:name="Grid Table 6 Colorful Accent 1" w:uiPriority="51"/>
-    <w:lsdException w:name="Grid Table 7 Colorful Accent 1" w:uiPriority="52"/>
-    <w:lsdException w:name="Grid Table 1 Light Accent 2" w:uiPriority="46"/>
-    <w:lsdException w:name="Grid Table 2 Accent 2" w:uiPriority="47"/>
-    <w:lsdException w:name="Grid Table 3 Accent 2" w:uiPriority="48"/>
-    <w:lsdException w:name="Grid Table 4 Accent 2" w:uiPriority="49"/>
-    <w:lsdException w:name="Grid Table 5 Dark Accent 2" w:uiPriority="50"/>
-    <w:lsdException w:name="Grid Table 6 Colorful Accent 2" w:uiPriority="51"/>
-    <w:lsdException w:name="Grid Table 7 Colorful Accent 2" w:uiPriority="52"/>
-    <w:lsdException w:name="Grid Table 1 Light Accent 3" w:uiPriority="46"/>
-    <w:lsdException w:name="Grid Table 2 Accent 3" w:uiPriority="47"/>
-    <w:lsdException w:name="Grid Table 3 Accent 3" w:uiPriority="48"/>
-    <w:lsdException w:name="Grid Table 4 Accent 3" w:uiPriority="49"/>
-    <w:lsdException w:name="Grid Table 5 Dark Accent 3" w:uiPriority="50"/>
-    <w:lsdException w:name="Grid Table 6 Colorful Accent 3" w:uiPriority="51"/>
-    <w:lsdException w:name="Grid Table 7 Colorful Accent 3" w:uiPriority="52"/>
-    <w:lsdException w:name="Grid Table 1 Light Accent 4" w:uiPriority="46"/>
-    <w:lsdException w:name="Grid Table 2 Accent 4" w:uiPriority="47"/>
-    <w:lsdException w:name="Grid Table 3 Accent 4" w:uiPriority="48"/>
-    <w:lsdException w:name="Grid Table 4 Accent 4" w:uiPriority="49"/>
-    <w:lsdException w:name="Grid Table 5 Dark Accent 4" w:uiPriority="50"/>
-    <w:lsdException w:name="Grid Table 6 Colorful Accent 4" w:uiPriority="51"/>
-    <w:lsdException w:name="Grid Table 7 Colorful Accent 4" w:uiPriority="52"/>
-    <w:lsdException w:name="Grid Table 1 Light Accent 5" w:uiPriority="46"/>
-    <w:lsdException w:name="Grid Table 2 Accent 5" w:uiPriority="47"/>
-    <w:lsdException w:name="Grid Table 3 Accent 5" w:uiPriority="48"/>
-    <w:lsdException w:name="Grid Table 4 Accent 5" w:uiPriority="49"/>
-    <w:lsdException w:name="Grid Table 5 Dark Accent 5" w:uiPriority="50"/>
-    <w:lsdException w:name="Grid Table 6 Colorful Accent 5" w:uiPriority="51"/>
-    <w:lsdException w:name="Grid Table 7 Colorful Accent 5" w:uiPriority="52"/>
-    <w:lsdException w:name="Grid Table 1 Light Accent 6" w:uiPriority="46"/>
-    <w:lsdException w:name="Grid Table 2 Accent 6" w:uiPriority="47"/>
-    <w:lsdException w:name="Grid Table 3 Accent 6" w:uiPriority="48"/>
-    <w:lsdException w:name="Grid Table 4 Accent 6" w:uiPriority="49"/>
-    <w:lsdException w:name="Grid Table 5 Dark Accent 6" w:uiPriority="50"/>
-    <w:lsdException w:name="Grid Table 6 Colorful Accent 6" w:uiPriority="51"/>
-    <w:lsdException w:name="Grid Table 7 Colorful Accent 6" w:uiPriority="52"/>
-    <w:lsdException w:name="List Table 1 Light" w:uiPriority="46"/>
-    <w:lsdException w:name="List Table 2" w:uiPriority="47"/>
-    <w:lsdException w:name="List Table 3" w:uiPriority="48"/>
-    <w:lsdException w:name="List Table 4" w:uiPriority="49"/>
-    <w:lsdException w:name="List Table 5 Dark" w:uiPriority="50"/>
-    <w:lsdException w:name="List Table 6 Colorful" w:uiPriority="51"/>
-    <w:lsdException w:name="List Table 7 Colorful" w:uiPriority="52"/>
-    <w:lsdException w:name="List Table 1 Light Accent 1" w:uiPriority="46"/>
-    <w:lsdException w:name="List Table 2 Accent 1" w:uiPriority="47"/>
-    <w:lsdException w:name="List Table 3 Accent 1" w:uiPriority="48"/>
-    <w:lsdException w:name="List Table 4 Accent 1" w:uiPriority="49"/>
-    <w:lsdException w:name="List Table 5 Dark Accent 1" w:uiPriority="50"/>
-    <w:lsdException w:name="List Table 6 Colorful Accent 1" w:uiPriority="51"/>
-    <w:lsdException w:name="List Table 7 Colorful Accent 1" w:uiPriority="52"/>
-    <w:lsdException w:name="List Table 1 Light Accent 2" w:uiPriority="46"/>
-    <w:lsdException w:name="List Table 2 Accent 2" w:uiPriority="47"/>
-    <w:lsdException w:name="List Table 3 Accent 2" w:uiPriority="48"/>
-    <w:lsdException w:name="List Table 4 Accent 2" w:uiPriority="49"/>
-    <w:lsdException w:name="List Table 5 Dark Accent 2" w:uiPriority="50"/>
-    <w:lsdException w:name="List Table 6 Colorful Accent 2" w:uiPriority="51"/>
-    <w:lsdException w:name="List Table 7 Colorful Accent 2" w:uiPriority="52"/>
-    <w:lsdException w:name="List Table 1 Light Accent 3" w:uiPriority="46"/>
-    <w:lsdException w:name="List Table 2 Accent 3" w:uiPriority="47"/>
-    <w:lsdException w:name="List Table 3 Accent 3" w:uiPriority="48"/>
-    <w:lsdException w:name="List Table 4 Accent 3" w:uiPriority="49"/>
-    <w:lsdException w:name="List Table 5 Dark Accent 3" w:uiPriority="50"/>
-    <w:lsdException w:name="List Table 6 Colorful Accent 3" w:uiPriority="51"/>
-    <w:lsdException w:name="List Table 7 Colorful Accent 3" w:uiPriority="52"/>
-    <w:lsdException w:name="List Table 1 Light Accent 4" w:uiPriority="46"/>
-    <w:lsdException w:name="List Table 2 Accent 4" w:uiPriority="47"/>
-    <w:lsdException w:name="List Table 3 Accent 4" w:uiPriority="48"/>
-    <w:lsdException w:name="List Table 4 Accent 4" w:uiPriority="49"/>
-    <w:lsdException w:name="List Table 5 Dark Accent 4" w:uiPriority="50"/>
-    <w:lsdException w:name="List Table 6 Colorful Accent 4" w:uiPriority="51"/>
-    <w:lsdException w:name="List Table 7 Colorful Accent 4" w:uiPriority="52"/>
-    <w:lsdException w:name="List Table 1 Light Accent 5" w:uiPriority="46"/>
-    <w:lsdException w:name="List Table 2 Accent 5" w:uiPriority="47"/>
-    <w:lsdException w:name="List Table 3 Accent 5" w:uiPriority="48"/>
-    <w:lsdException w:name="List Table 4 Accent 5" w:uiPriority="49"/>
-    <w:lsdException w:name="List Table 5 Dark Accent 5" w:uiPriority="50"/>
-    <w:lsdException w:name="List Table 6 Colorful Accent 5" w:uiPriority="51"/>
-    <w:lsdException w:name="List Table 7 Colorful Accent 5" w:uiPriority="52"/>
-    <w:lsdException w:name="List Table 1 Light Accent 6" w:uiPriority="46"/>
-    <w:lsdException w:name="List Table 2 Accent 6" w:uiPriority="47"/>
-    <w:lsdException w:name="List Table 3 Accent 6" w:uiPriority="48"/>
-    <w:lsdException w:name="List Table 4 Accent 6" w:uiPriority="49"/>
-    <w:lsdException w:name="List Table 5 Dark Accent 6" w:uiPriority="50"/>
-    <w:lsdException w:name="List Table 6 Colorful Accent 6" w:uiPriority="51"/>
-    <w:lsdException w:name="List Table 7 Colorful Accent 6" w:uiPriority="52"/>
+  <w:latentStyles w:defLockedState="0" w:defUIPriority="99" w:defSemiHidden="1" w:defUnhideWhenUsed="1" w:defQFormat="0" w:count="267">
+    <w:lsdException w:name="Normal" w:semiHidden="0" w:uiPriority="0" w:unhideWhenUsed="0" w:qFormat="1"/>
+    <w:lsdException w:name="heading 1" w:semiHidden="0" w:uiPriority="9" w:unhideWhenUsed="0" w:qFormat="1"/>
+    <w:lsdException w:name="heading 2" w:uiPriority="9" w:qFormat="1"/>
+    <w:lsdException w:name="heading 3" w:uiPriority="9" w:qFormat="1"/>
+    <w:lsdException w:name="heading 4" w:uiPriority="9" w:qFormat="1"/>
+    <w:lsdException w:name="heading 5" w:uiPriority="9" w:qFormat="1"/>
+    <w:lsdException w:name="heading 6" w:uiPriority="9" w:qFormat="1"/>
+    <w:lsdException w:name="heading 7" w:uiPriority="9" w:qFormat="1"/>
+    <w:lsdException w:name="heading 8" w:uiPriority="9" w:qFormat="1"/>
+    <w:lsdException w:name="heading 9" w:uiPriority="9" w:qFormat="1"/>
+    <w:lsdException w:name="toc 1" w:uiPriority="39"/>
+    <w:lsdException w:name="toc 2" w:uiPriority="39"/>
+    <w:lsdException w:name="toc 3" w:uiPriority="39"/>
+    <w:lsdException w:name="toc 4" w:uiPriority="39"/>
+    <w:lsdException w:name="toc 5" w:uiPriority="39"/>
+    <w:lsdException w:name="toc 6" w:uiPriority="39"/>
+    <w:lsdException w:name="toc 7" w:uiPriority="39"/>
+    <w:lsdException w:name="toc 8" w:uiPriority="39"/>
+    <w:lsdException w:name="toc 9" w:uiPriority="39"/>
+    <w:lsdException w:name="caption" w:uiPriority="35" w:qFormat="1"/>
+    <w:lsdException w:name="Title" w:semiHidden="0" w:uiPriority="10" w:unhideWhenUsed="0" w:qFormat="1"/>
+    <w:lsdException w:name="Default Paragraph Font" w:uiPriority="1"/>
+    <w:lsdException w:name="Subtitle" w:semiHidden="0" w:uiPriority="11" w:unhideWhenUsed="0" w:qFormat="1"/>
+    <w:lsdException w:name="Strong" w:semiHidden="0" w:uiPriority="22" w:unhideWhenUsed="0" w:qFormat="1"/>
+    <w:lsdException w:name="Emphasis" w:semiHidden="0" w:uiPriority="20" w:unhideWhenUsed="0" w:qFormat="1"/>
+    <w:lsdException w:name="Table Grid" w:semiHidden="0" w:uiPriority="39" w:unhideWhenUsed="0"/>
+    <w:lsdException w:name="Placeholder Text" w:unhideWhenUsed="0"/>
+    <w:lsdException w:name="No Spacing" w:semiHidden="0" w:uiPriority="1" w:unhideWhenUsed="0" w:qFormat="1"/>
+    <w:lsdException w:name="Light Shading" w:semiHidden="0" w:uiPriority="60" w:unhideWhenUsed="0"/>
+    <w:lsdException w:name="Light List" w:semiHidden="0" w:uiPriority="61" w:unhideWhenUsed="0"/>
+    <w:lsdException w:name="Light Grid" w:semiHidden="0" w:uiPriority="62" w:unhideWhenUsed="0"/>
+    <w:lsdException w:name="Medium Shading 1" w:semiHidden="0" w:uiPriority="63" w:unhideWhenUsed="0"/>
+    <w:lsdException w:name="Medium Shading 2" w:semiHidden="0" w:uiPriority="64" w:unhideWhenUsed="0"/>
+    <w:lsdException w:name="Medium List 1" w:semiHidden="0" w:uiPriority="65" w:unhideWhenUsed="0"/>
+    <w:lsdException w:name="Medium List 2" w:semiHidden="0" w:uiPriority="66" w:unhideWhenUsed="0"/>
+    <w:lsdException w:name="Medium Grid 1" w:semiHidden="0" w:uiPriority="67" w:unhideWhenUsed="0"/>
+    <w:lsdException w:name="Medium Grid 2" w:semiHidden="0" w:uiPriority="68" w:unhideWhenUsed="0"/>
+    <w:lsdException w:name="Medium Grid 3" w:semiHidden="0" w:uiPriority="69" w:unhideWhenUsed="0"/>
+    <w:lsdException w:name="Dark List" w:semiHidden="0" w:uiPriority="70" w:unhideWhenUsed="0"/>
+    <w:lsdException w:name="Colorful Shading" w:semiHidden="0" w:uiPriority="71" w:unhideWhenUsed="0"/>
+    <w:lsdException w:name="Colorful List" w:semiHidden="0" w:uiPriority="72" w:unhideWhenUsed="0"/>
+    <w:lsdException w:name="Colorful Grid" w:semiHidden="0" w:uiPriority="73" w:unhideWhenUsed="0"/>
+    <w:lsdException w:name="Light Shading Accent 1" w:semiHidden="0" w:uiPriority="60" w:unhideWhenUsed="0"/>
+    <w:lsdException w:name="Light List Accent 1" w:semiHidden="0" w:uiPriority="61" w:unhideWhenUsed="0"/>
+    <w:lsdException w:name="Light Grid Accent 1" w:semiHidden="0" w:uiPriority="62" w:unhideWhenUsed="0"/>
+    <w:lsdException w:name="Medium Shading 1 Accent 1" w:semiHidden="0" w:uiPriority="63" w:unhideWhenUsed="0"/>
+    <w:lsdException w:name="Medium Shading 2 Accent 1" w:semiHidden="0" w:uiPriority="64" w:unhideWhenUsed="0"/>
+    <w:lsdException w:name="Medium List 1 Accent 1" w:semiHidden="0" w:uiPriority="65" w:unhideWhenUsed="0"/>
+    <w:lsdException w:name="Revision" w:unhideWhenUsed="0"/>
+    <w:lsdException w:name="List Paragraph" w:semiHidden="0" w:uiPriority="34" w:unhideWhenUsed="0" w:qFormat="1"/>
+    <w:lsdException w:name="Quote" w:semiHidden="0" w:uiPriority="29" w:unhideWhenUsed="0" w:qFormat="1"/>
+    <w:lsdException w:name="Intense Quote" w:semiHidden="0" w:uiPriority="30" w:unhideWhenUsed="0" w:qFormat="1"/>
+    <w:lsdException w:name="Medium List 2 Accent 1" w:semiHidden="0" w:uiPriority="66" w:unhideWhenUsed="0"/>
+    <w:lsdException w:name="Medium Grid 1 Accent 1" w:semiHidden="0" w:uiPriority="67" w:unhideWhenUsed="0"/>
+    <w:lsdException w:name="Medium Grid 2 Accent 1" w:semiHidden="0" w:uiPriority="68" w:unhideWhenUsed="0"/>
+    <w:lsdException w:name="Medium Grid 3 Accent 1" w:semiHidden="0" w:uiPriority="69" w:unhideWhenUsed="0"/>
+    <w:lsdException w:name="Dark List Accent 1" w:semiHidden="0" w:uiPriority="70" w:unhideWhenUsed="0"/>
+    <w:lsdException w:name="Colorful Shading Accent 1" w:semiHidden="0" w:uiPriority="71" w:unhideWhenUsed="0"/>
+    <w:lsdException w:name="Colorful List Accent 1" w:semiHidden="0" w:uiPriority="72" w:unhideWhenUsed="0"/>
+    <w:lsdException w:name="Colorful Grid Accent 1" w:semiHidden="0" w:uiPriority="73" w:unhideWhenUsed="0"/>
+    <w:lsdException w:name="Light Shading Accent 2" w:semiHidden="0" w:uiPriority="60" w:unhideWhenUsed="0"/>
+    <w:lsdException w:name="Light List Accent 2" w:semiHidden="0" w:uiPriority="61" w:unhideWhenUsed="0"/>
+    <w:lsdException w:name="Light Grid Accent 2" w:semiHidden="0" w:uiPriority="62" w:unhideWhenUsed="0"/>
+    <w:lsdException w:name="Medium Shading 1 Accent 2" w:semiHidden="0" w:uiPriority="63" w:unhideWhenUsed="0"/>
+    <w:lsdException w:name="Medium Shading 2 Accent 2" w:semiHidden="0" w:uiPriority="64" w:unhideWhenUsed="0"/>
+    <w:lsdException w:name="Medium List 1 Accent 2" w:semiHidden="0" w:uiPriority="65" w:unhideWhenUsed="0"/>
+    <w:lsdException w:name="Medium List 2 Accent 2" w:semiHidden="0" w:uiPriority="66" w:unhideWhenUsed="0"/>
+    <w:lsdException w:name="Medium Grid 1 Accent 2" w:semiHidden="0" w:uiPriority="67" w:unhideWhenUsed="0"/>
+    <w:lsdException w:name="Medium Grid 2 Accent 2" w:semiHidden="0" w:uiPriority="68" w:unhideWhenUsed="0"/>
+    <w:lsdException w:name="Medium Grid 3 Accent 2" w:semiHidden="0" w:uiPriority="69" w:unhideWhenUsed="0"/>
+    <w:lsdException w:name="Dark List Accent 2" w:semiHidden="0" w:uiPriority="70" w:unhideWhenUsed="0"/>
+    <w:lsdException w:name="Colorful Shading Accent 2" w:semiHidden="0" w:uiPriority="71" w:unhideWhenUsed="0"/>
+    <w:lsdException w:name="Colorful List Accent 2" w:semiHidden="0" w:uiPriority="72" w:unhideWhenUsed="0"/>
+    <w:lsdException w:name="Colorful Grid Accent 2" w:semiHidden="0" w:uiPriority="73" w:unhideWhenUsed="0"/>
+    <w:lsdException w:name="Light Shading Accent 3" w:semiHidden="0" w:uiPriority="60" w:unhideWhenUsed="0"/>
+    <w:lsdException w:name="Light List Accent 3" w:semiHidden="0" w:uiPriority="61" w:unhideWhenUsed="0"/>
+    <w:lsdException w:name="Light Grid Accent 3" w:semiHidden="0" w:uiPriority="62" w:unhideWhenUsed="0"/>
+    <w:lsdException w:name="Medium Shading 1 Accent 3" w:semiHidden="0" w:uiPriority="63" w:unhideWhenUsed="0"/>
+    <w:lsdException w:name="Medium Shading 2 Accent 3" w:semiHidden="0" w:uiPriority="64" w:unhideWhenUsed="0"/>
+    <w:lsdException w:name="Medium List 1 Accent 3" w:semiHidden="0" w:uiPriority="65" w:unhideWhenUsed="0"/>
+    <w:lsdException w:name="Medium List 2 Accent 3" w:semiHidden="0" w:uiPriority="66" w:unhideWhenUsed="0"/>
+    <w:lsdException w:name="Medium Grid 1 Accent 3" w:semiHidden="0" w:uiPriority="67" w:unhideWhenUsed="0"/>
+    <w:lsdException w:name="Medium Grid 2 Accent 3" w:semiHidden="0" w:uiPriority="68" w:unhideWhenUsed="0"/>
+    <w:lsdException w:name="Medium Grid 3 Accent 3" w:semiHidden="0" w:uiPriority="69" w:unhideWhenUsed="0"/>
+    <w:lsdException w:name="Dark List Accent 3" w:semiHidden="0" w:uiPriority="70" w:unhideWhenUsed="0"/>
+    <w:lsdException w:name="Colorful Shading Accent 3" w:semiHidden="0" w:uiPriority="71" w:unhideWhenUsed="0"/>
+    <w:lsdException w:name="Colorful List Accent 3" w:semiHidden="0" w:uiPriority="72" w:unhideWhenUsed="0"/>
+    <w:lsdException w:name="Colorful Grid Accent 3" w:semiHidden="0" w:uiPriority="73" w:unhideWhenUsed="0"/>
+    <w:lsdException w:name="Light Shading Accent 4" w:semiHidden="0" w:uiPriority="60" w:unhideWhenUsed="0"/>
+    <w:lsdException w:name="Light List Accent 4" w:semiHidden="0" w:uiPriority="61" w:unhideWhenUsed="0"/>
+    <w:lsdException w:name="Light Grid Accent 4" w:semiHidden="0" w:uiPriority="62" w:unhideWhenUsed="0"/>
+    <w:lsdException w:name="Medium Shading 1 Accent 4" w:semiHidden="0" w:uiPriority="63" w:unhideWhenUsed="0"/>
+    <w:lsdException w:name="Medium Shading 2 Accent 4" w:semiHidden="0" w:uiPriority="64" w:unhideWhenUsed="0"/>
+    <w:lsdException w:name="Medium List 1 Accent 4" w:semiHidden="0" w:uiPriority="65" w:unhideWhenUsed="0"/>
+    <w:lsdException w:name="Medium List 2 Accent 4" w:semiHidden="0" w:uiPriority="66" w:unhideWhenUsed="0"/>
+    <w:lsdException w:name="Medium Grid 1 Accent 4" w:semiHidden="0" w:uiPriority="67" w:unhideWhenUsed="0"/>
+    <w:lsdException w:name="Medium Grid 2 Accent 4" w:semiHidden="0" w:uiPriority="68" w:unhideWhenUsed="0"/>
+    <w:lsdException w:name="Medium Grid 3 Accent 4" w:semiHidden="0" w:uiPriority="69" w:unhideWhenUsed="0"/>
+    <w:lsdException w:name="Dark List Accent 4" w:semiHidden="0" w:uiPriority="70" w:unhideWhenUsed="0"/>
+    <w:lsdException w:name="Colorful Shading Accent 4" w:semiHidden="0" w:uiPriority="71" w:unhideWhenUsed="0"/>
+    <w:lsdException w:name="Colorful List Accent 4" w:semiHidden="0" w:uiPriority="72" w:unhideWhenUsed="0"/>
+    <w:lsdException w:name="Colorful Grid Accent 4" w:semiHidden="0" w:uiPriority="73" w:unhideWhenUsed="0"/>
+    <w:lsdException w:name="Light Shading Accent 5" w:semiHidden="0" w:uiPriority="60" w:unhideWhenUsed="0"/>
+    <w:lsdException w:name="Light List Accent 5" w:semiHidden="0" w:uiPriority="61" w:unhideWhenUsed="0"/>
+    <w:lsdException w:name="Light Grid Accent 5" w:semiHidden="0" w:uiPriority="62" w:unhideWhenUsed="0"/>
+    <w:lsdException w:name="Medium Shading 1 Accent 5" w:semiHidden="0" w:uiPriority="63" w:unhideWhenUsed="0"/>
+    <w:lsdException w:name="Medium Shading 2 Accent 5" w:semiHidden="0" w:uiPriority="64" w:unhideWhenUsed="0"/>
+    <w:lsdException w:name="Medium List 1 Accent 5" w:semiHidden="0" w:uiPriority="65" w:unhideWhenUsed="0"/>
+    <w:lsdException w:name="Medium List 2 Accent 5" w:semiHidden="0" w:uiPriority="66" w:unhideWhenUsed="0"/>
+    <w:lsdException w:name="Medium Grid 1 Accent 5" w:semiHidden="0" w:uiPriority="67" w:unhideWhenUsed="0"/>
+    <w:lsdException w:name="Medium Grid 2 Accent 5" w:semiHidden="0" w:uiPriority="68" w:unhideWhenUsed="0"/>
+    <w:lsdException w:name="Medium Grid 3 Accent 5" w:semiHidden="0" w:uiPriority="69" w:unhideWhenUsed="0"/>
+    <w:lsdException w:name="Dark List Accent 5" w:semiHidden="0" w:uiPriority="70" w:unhideWhenUsed="0"/>
+    <w:lsdException w:name="Colorful Shading Accent 5" w:semiHidden="0" w:uiPriority="71" w:unhideWhenUsed="0"/>
+    <w:lsdException w:name="Colorful List Accent 5" w:semiHidden="0" w:uiPriority="72" w:unhideWhenUsed="0"/>
+    <w:lsdException w:name="Colorful Grid Accent 5" w:semiHidden="0" w:uiPriority="73" w:unhideWhenUsed="0"/>
+    <w:lsdException w:name="Light Shading Accent 6" w:semiHidden="0" w:uiPriority="60" w:unhideWhenUsed="0"/>
+    <w:lsdException w:name="Light List Accent 6" w:semiHidden="0" w:uiPriority="61" w:unhideWhenUsed="0"/>
+    <w:lsdException w:name="Light Grid Accent 6" w:semiHidden="0" w:uiPriority="62" w:unhideWhenUsed="0"/>
+    <w:lsdException w:name="Medium Shading 1 Accent 6" w:semiHidden="0" w:uiPriority="63" w:unhideWhenUsed="0"/>
+    <w:lsdException w:name="Medium Shading 2 Accent 6" w:semiHidden="0" w:uiPriority="64" w:unhideWhenUsed="0"/>
+    <w:lsdException w:name="Medium List 1 Accent 6" w:semiHidden="0" w:uiPriority="65" w:unhideWhenUsed="0"/>
+    <w:lsdException w:name="Medium List 2 Accent 6" w:semiHidden="0" w:uiPriority="66" w:unhideWhenUsed="0"/>
+    <w:lsdException w:name="Medium Grid 1 Accent 6" w:semiHidden="0" w:uiPriority="67" w:unhideWhenUsed="0"/>
+    <w:lsdException w:name="Medium Grid 2 Accent 6" w:semiHidden="0" w:uiPriority="68" w:unhideWhenUsed="0"/>
+    <w:lsdException w:name="Medium Grid 3 Accent 6" w:semiHidden="0" w:uiPriority="69" w:unhideWhenUsed="0"/>
+    <w:lsdException w:name="Dark List Accent 6" w:semiHidden="0" w:uiPriority="70" w:unhideWhenUsed="0"/>
+    <w:lsdException w:name="Colorful Shading Accent 6" w:semiHidden="0" w:uiPriority="71" w:unhideWhenUsed="0"/>
+    <w:lsdException w:name="Colorful List Accent 6" w:semiHidden="0" w:uiPriority="72" w:unhideWhenUsed="0"/>
+    <w:lsdException w:name="Colorful Grid Accent 6" w:semiHidden="0" w:uiPriority="73" w:unhideWhenUsed="0"/>
+    <w:lsdException w:name="Subtle Emphasis" w:semiHidden="0" w:uiPriority="19" w:unhideWhenUsed="0" w:qFormat="1"/>
+    <w:lsdException w:name="Intense Emphasis" w:semiHidden="0" w:uiPriority="21" w:unhideWhenUsed="0" w:qFormat="1"/>
+    <w:lsdException w:name="Subtle Reference" w:semiHidden="0" w:uiPriority="31" w:unhideWhenUsed="0" w:qFormat="1"/>
+    <w:lsdException w:name="Intense Reference" w:semiHidden="0" w:uiPriority="32" w:unhideWhenUsed="0" w:qFormat="1"/>
+    <w:lsdException w:name="Book Title" w:semiHidden="0" w:uiPriority="33" w:unhideWhenUsed="0" w:qFormat="1"/>
+    <w:lsdException w:name="Bibliography" w:uiPriority="37"/>
+    <w:lsdException w:name="TOC Heading" w:uiPriority="39" w:qFormat="1"/>
   </w:latentStyles>
   <w:style w:type="paragraph" w:default="1" w:styleId="Normal">
     <w:name w:val="Normal"/>
@@ -2697,6 +3483,7 @@
     <w:uiPriority w:val="99"/>
     <w:semiHidden/>
     <w:unhideWhenUsed/>
+    <w:qFormat/>
     <w:tblPr>
       <w:tblInd w:w="0" w:type="dxa"/>
       <w:tblCellMar>
@@ -2814,6 +3601,7 @@
       <w:spacing w:after="0" w:line="240" w:lineRule="auto"/>
     </w:pPr>
     <w:tblPr>
+      <w:tblInd w:w="0" w:type="dxa"/>
       <w:tblBorders>
         <w:top w:val="single" w:sz="4" w:space="0" w:color="auto"/>
         <w:left w:val="single" w:sz="4" w:space="0" w:color="auto"/>
@@ -2822,6 +3610,12 @@
         <w:insideH w:val="single" w:sz="4" w:space="0" w:color="auto"/>
         <w:insideV w:val="single" w:sz="4" w:space="0" w:color="auto"/>
       </w:tblBorders>
+      <w:tblCellMar>
+        <w:top w:w="0" w:type="dxa"/>
+        <w:left w:w="108" w:type="dxa"/>
+        <w:bottom w:w="0" w:type="dxa"/>
+        <w:right w:w="108" w:type="dxa"/>
+      </w:tblCellMar>
     </w:tblPr>
   </w:style>
   <w:style w:type="character" w:styleId="Hyperlink">
@@ -2844,6 +3638,7 @@
       <w:spacing w:after="0" w:line="240" w:lineRule="auto"/>
     </w:pPr>
     <w:tblPr>
+      <w:tblInd w:w="0" w:type="dxa"/>
       <w:tblBorders>
         <w:top w:val="single" w:sz="4" w:space="0" w:color="auto"/>
         <w:left w:val="single" w:sz="4" w:space="0" w:color="auto"/>
@@ -2852,6 +3647,12 @@
         <w:insideH w:val="single" w:sz="4" w:space="0" w:color="auto"/>
         <w:insideV w:val="single" w:sz="4" w:space="0" w:color="auto"/>
       </w:tblBorders>
+      <w:tblCellMar>
+        <w:top w:w="0" w:type="dxa"/>
+        <w:left w:w="108" w:type="dxa"/>
+        <w:bottom w:w="0" w:type="dxa"/>
+        <w:right w:w="108" w:type="dxa"/>
+      </w:tblCellMar>
     </w:tblPr>
   </w:style>
   <w:style w:type="character" w:customStyle="1" w:styleId="Heading2Char">
@@ -2867,6 +3668,17 @@
       <w:sz w:val="26"/>
       <w:szCs w:val="26"/>
     </w:rPr>
+  </w:style>
+  <w:style w:type="paragraph" w:styleId="ListParagraph">
+    <w:name w:val="List Paragraph"/>
+    <w:basedOn w:val="Normal"/>
+    <w:uiPriority w:val="34"/>
+    <w:qFormat/>
+    <w:rsid w:val="00273E66"/>
+    <w:pPr>
+      <w:ind w:left="720"/>
+      <w:contextualSpacing/>
+    </w:pPr>
   </w:style>
 </w:styles>
 </file>
@@ -2914,7 +3726,7 @@
     </a:clrScheme>
     <a:fontScheme name="Office">
       <a:majorFont>
-        <a:latin typeface="Calibri Light" panose="020F0302020204030204"/>
+        <a:latin typeface="Calibri Light"/>
         <a:ea typeface=""/>
         <a:cs typeface=""/>
         <a:font script="Jpan" typeface="游ゴシック Light"/>
@@ -2949,7 +3761,7 @@
         <a:font script="Geor" typeface="Sylfaen"/>
       </a:majorFont>
       <a:minorFont>
-        <a:latin typeface="Calibri" panose="020F0502020204030204"/>
+        <a:latin typeface="Calibri"/>
         <a:ea typeface=""/>
         <a:cs typeface=""/>
         <a:font script="Jpan" typeface="游明朝"/>
@@ -3126,7 +3938,7 @@
   <a:extraClrSchemeLst/>
   <a:extLst>
     <a:ext uri="{05A4C25C-085E-4340-85A3-A5531E510DB2}">
-      <thm15:themeFamily xmlns:thm15="http://schemas.microsoft.com/office/thememl/2012/main" name="Office Theme" id="{62F939B6-93AF-4DB8-9C6B-D6C7DFDC589F}" vid="{4A3C46E8-61CC-4603-A589-7422A47A8E4A}"/>
+      <thm15:themeFamily xmlns="" xmlns:thm15="http://schemas.microsoft.com/office/thememl/2012/main" name="Office Theme" id="{62F939B6-93AF-4DB8-9C6B-D6C7DFDC589F}" vid="{4A3C46E8-61CC-4603-A589-7422A47A8E4A}"/>
     </a:ext>
   </a:extLst>
 </a:theme>

</xml_diff>